<commit_message>
nodejs - installed express
</commit_message>
<xml_diff>
--- a/server_side/Nodejs.docx
+++ b/server_side/Nodejs.docx
@@ -3793,14 +3793,8 @@
     <w:p>
       <w:pPr>
         <w:pStyle w:val="Code0"/>
-        <w:rPr>
-          <w:lang w:val="ru-RU"/>
-        </w:rPr>
-      </w:pPr>
-      <w:r>
-        <w:rPr>
-          <w:lang w:val="ru-RU"/>
-        </w:rPr>
+      </w:pPr>
+      <w:r>
         <w:t>var http = require('http');</w:t>
       </w:r>
     </w:p>
@@ -4253,17 +4247,743 @@
     </w:p>
     <w:p>
       <w:pPr>
-        <w:pStyle w:val="Code0"/>
-        <w:ind w:left="0"/>
-        <w:rPr>
-          <w:lang w:val="ru-RU"/>
-        </w:rPr>
-      </w:pPr>
-    </w:p>
-    <w:p>
-      <w:pPr>
-        <w:pStyle w:val="a4"/>
-      </w:pPr>
+        <w:rPr>
+          <w:b/>
+          <w:color w:val="FF0000"/>
+        </w:rPr>
+      </w:pPr>
+      <w:r>
+        <w:rPr>
+          <w:b/>
+          <w:color w:val="FF0000"/>
+        </w:rPr>
+        <w:lastRenderedPageBreak/>
+        <w:t xml:space="preserve">Использование </w:t>
+      </w:r>
+      <w:r>
+        <w:rPr>
+          <w:b/>
+          <w:color w:val="FF0000"/>
+          <w:lang w:val="en-US"/>
+        </w:rPr>
+        <w:t>Nodejs</w:t>
+      </w:r>
+      <w:r>
+        <w:rPr>
+          <w:b/>
+          <w:color w:val="FF0000"/>
+        </w:rPr>
+        <w:t xml:space="preserve"> с Express фреймворком</w:t>
+      </w:r>
+    </w:p>
+    <w:p>
+      <w:pPr>
+        <w:rPr>
+          <w:lang w:val="en-US"/>
+        </w:rPr>
+      </w:pPr>
+      <w:r>
+        <w:rPr>
+          <w:lang w:val="en-US"/>
+        </w:rPr>
+        <w:t xml:space="preserve">Express </w:t>
+      </w:r>
+      <w:r>
+        <w:t>является</w:t>
+      </w:r>
+      <w:r>
+        <w:rPr>
+          <w:lang w:val="en-US"/>
+        </w:rPr>
+        <w:t xml:space="preserve"> </w:t>
+      </w:r>
+      <w:r>
+        <w:t>частью</w:t>
+      </w:r>
+      <w:r>
+        <w:rPr>
+          <w:lang w:val="en-US"/>
+        </w:rPr>
+        <w:t xml:space="preserve"> MEAN - Mongo, Express, Angular, Node</w:t>
+      </w:r>
+    </w:p>
+    <w:p>
+      <w:r>
+        <w:t>Используется для эффективной работы веб</w:t>
+      </w:r>
+      <w:r>
+        <w:t xml:space="preserve"> с серверной частью</w:t>
+      </w:r>
+      <w:r>
+        <w:t xml:space="preserve">. Основная фишка - в нем много стронних библиотек, для обработки </w:t>
+      </w:r>
+      <w:r>
+        <w:rPr>
+          <w:lang w:val="en-US"/>
+        </w:rPr>
+        <w:t>JSON</w:t>
+      </w:r>
+      <w:r>
+        <w:t>, работы с куки и др.</w:t>
+      </w:r>
+      <w:r>
+        <w:t xml:space="preserve"> </w:t>
+      </w:r>
+    </w:p>
+    <w:p>
+      <w:r>
+        <w:t xml:space="preserve">Установка: заходим в </w:t>
+      </w:r>
+      <w:r>
+        <w:t>корень проекта</w:t>
+      </w:r>
+      <w:r>
+        <w:t xml:space="preserve"> там пишем</w:t>
+      </w:r>
+      <w:r>
+        <w:t xml:space="preserve">, создаем пустую папку </w:t>
+      </w:r>
+      <w:r>
+        <w:rPr>
+          <w:lang w:val="en-US"/>
+        </w:rPr>
+        <w:t>node</w:t>
+      </w:r>
+      <w:r>
+        <w:t>_</w:t>
+      </w:r>
+      <w:r>
+        <w:rPr>
+          <w:lang w:val="en-US"/>
+        </w:rPr>
+        <w:t>modules</w:t>
+      </w:r>
+      <w:r>
+        <w:t>, в командной строке переходим по адресу корня проекта и пишем</w:t>
+      </w:r>
+      <w:r>
+        <w:t>:</w:t>
+      </w:r>
+    </w:p>
+    <w:p>
+      <w:pPr>
+        <w:pStyle w:val="Code0"/>
+      </w:pPr>
+      <w:r>
+        <w:t>npm install express --save</w:t>
+      </w:r>
+    </w:p>
+    <w:p>
+      <w:r>
+        <w:t xml:space="preserve">Экспресс заинсталлит кучу всего в папку </w:t>
+      </w:r>
+      <w:r>
+        <w:rPr>
+          <w:lang w:val="en-US"/>
+        </w:rPr>
+        <w:t>node</w:t>
+      </w:r>
+      <w:r>
+        <w:t>_</w:t>
+      </w:r>
+      <w:r>
+        <w:rPr>
+          <w:lang w:val="en-US"/>
+        </w:rPr>
+        <w:t>modules</w:t>
+      </w:r>
+    </w:p>
+    <w:p>
+      <w:pPr>
+        <w:rPr>
+          <w:b/>
+        </w:rPr>
+      </w:pPr>
+    </w:p>
+    <w:p>
+      <w:pPr>
+        <w:rPr>
+          <w:b/>
+        </w:rPr>
+      </w:pPr>
+      <w:r>
+        <w:rPr>
+          <w:b/>
+        </w:rPr>
+        <w:t>Пример 1</w:t>
+      </w:r>
+      <w:r>
+        <w:rPr>
+          <w:b/>
+        </w:rPr>
+        <w:t>, базовый</w:t>
+      </w:r>
+    </w:p>
+    <w:p>
+      <w:r>
+        <w:t xml:space="preserve">В коре создаем файл </w:t>
+      </w:r>
+      <w:r>
+        <w:rPr>
+          <w:lang w:val="en-US"/>
+        </w:rPr>
+        <w:t>server</w:t>
+      </w:r>
+      <w:r>
+        <w:t>.</w:t>
+      </w:r>
+      <w:r>
+        <w:rPr>
+          <w:lang w:val="en-US"/>
+        </w:rPr>
+        <w:t>js</w:t>
+      </w:r>
+      <w:r>
+        <w:t>, пишем в него:</w:t>
+      </w:r>
+    </w:p>
+    <w:p>
+      <w:pPr>
+        <w:pStyle w:val="Code0"/>
+      </w:pPr>
+      <w:r>
+        <w:t>var express = require('express'),</w:t>
+      </w:r>
+    </w:p>
+    <w:p>
+      <w:pPr>
+        <w:pStyle w:val="Code0"/>
+      </w:pPr>
+      <w:r>
+        <w:t xml:space="preserve">  http = require('http');</w:t>
+      </w:r>
+    </w:p>
+    <w:p>
+      <w:pPr>
+        <w:pStyle w:val="Code0"/>
+      </w:pPr>
+    </w:p>
+    <w:p>
+      <w:pPr>
+        <w:pStyle w:val="Code0"/>
+      </w:pPr>
+      <w:r>
+        <w:t>var hostname = 'localhost';</w:t>
+      </w:r>
+    </w:p>
+    <w:p>
+      <w:pPr>
+        <w:pStyle w:val="Code0"/>
+      </w:pPr>
+      <w:r>
+        <w:t>var port = 3000;</w:t>
+      </w:r>
+    </w:p>
+    <w:p>
+      <w:pPr>
+        <w:pStyle w:val="Code0"/>
+      </w:pPr>
+    </w:p>
+    <w:p>
+      <w:pPr>
+        <w:pStyle w:val="Code0"/>
+      </w:pPr>
+      <w:r>
+        <w:t>var app = express();</w:t>
+      </w:r>
+    </w:p>
+    <w:p>
+      <w:pPr>
+        <w:pStyle w:val="Code0"/>
+      </w:pPr>
+    </w:p>
+    <w:p>
+      <w:pPr>
+        <w:pStyle w:val="Code0"/>
+      </w:pPr>
+      <w:r>
+        <w:t>app.use(function (req, res, next){</w:t>
+      </w:r>
+    </w:p>
+    <w:p>
+      <w:pPr>
+        <w:pStyle w:val="Code0"/>
+      </w:pPr>
+      <w:r>
+        <w:t xml:space="preserve">  console.log(req.headers);</w:t>
+      </w:r>
+    </w:p>
+    <w:p>
+      <w:pPr>
+        <w:pStyle w:val="Code0"/>
+      </w:pPr>
+    </w:p>
+    <w:p>
+      <w:pPr>
+        <w:pStyle w:val="Code0"/>
+      </w:pPr>
+      <w:r>
+        <w:t xml:space="preserve">  res.writeHead(200, {'Content-Type': 'text/html'});</w:t>
+      </w:r>
+    </w:p>
+    <w:p>
+      <w:pPr>
+        <w:pStyle w:val="Code0"/>
+      </w:pPr>
+      <w:r>
+        <w:t xml:space="preserve">  res.end('&lt;html&gt;&lt;body&gt;&lt;h1&gt;Hello Word na&lt;/h1&gt;&lt;/body&gt;&lt;/html&gt;');</w:t>
+      </w:r>
+    </w:p>
+    <w:p>
+      <w:pPr>
+        <w:pStyle w:val="Code0"/>
+      </w:pPr>
+      <w:r>
+        <w:t>});</w:t>
+      </w:r>
+    </w:p>
+    <w:p>
+      <w:pPr>
+        <w:pStyle w:val="Code0"/>
+      </w:pPr>
+    </w:p>
+    <w:p>
+      <w:pPr>
+        <w:pStyle w:val="Code0"/>
+      </w:pPr>
+      <w:r>
+        <w:t>var server = http.createServer(app);</w:t>
+      </w:r>
+    </w:p>
+    <w:p>
+      <w:pPr>
+        <w:pStyle w:val="Code0"/>
+      </w:pPr>
+    </w:p>
+    <w:p>
+      <w:pPr>
+        <w:pStyle w:val="Code0"/>
+      </w:pPr>
+      <w:r>
+        <w:t>server.listen(port, hostname, function (){</w:t>
+      </w:r>
+    </w:p>
+    <w:p>
+      <w:pPr>
+        <w:pStyle w:val="Code0"/>
+      </w:pPr>
+      <w:r>
+        <w:t xml:space="preserve">  console.log('Server running at http://' + hostname + ':' + port);</w:t>
+      </w:r>
+    </w:p>
+    <w:p>
+      <w:pPr>
+        <w:pStyle w:val="Code0"/>
+        <w:rPr>
+          <w:lang w:val="ru-RU"/>
+        </w:rPr>
+      </w:pPr>
+      <w:r>
+        <w:t>});</w:t>
+      </w:r>
+    </w:p>
+    <w:p>
+      <w:pPr>
+        <w:pStyle w:val="Code0"/>
+        <w:rPr>
+          <w:lang w:val="ru-RU"/>
+        </w:rPr>
+      </w:pPr>
+    </w:p>
+    <w:p>
+      <w:r>
+        <w:t>Запускаем в консоли</w:t>
+      </w:r>
+      <w:r>
+        <w:t>:</w:t>
+      </w:r>
+      <w:r>
+        <w:t xml:space="preserve"> </w:t>
+      </w:r>
+      <w:r>
+        <w:rPr>
+          <w:lang w:val="en-US"/>
+        </w:rPr>
+        <w:t>node</w:t>
+      </w:r>
+      <w:r>
+        <w:t xml:space="preserve"> </w:t>
+      </w:r>
+      <w:r>
+        <w:rPr>
+          <w:lang w:val="en-US"/>
+        </w:rPr>
+        <w:t>server</w:t>
+      </w:r>
+    </w:p>
+    <w:p>
+      <w:r>
+        <w:t xml:space="preserve">Сервер сконфигурирован по умолчанию так, что при любом неизвестном запросе направляет на файл, который указан в самом начале: </w:t>
+      </w:r>
+    </w:p>
+    <w:p>
+      <w:pPr>
+        <w:pStyle w:val="Code0"/>
+        <w:rPr>
+          <w:lang w:val="ru-RU"/>
+        </w:rPr>
+      </w:pPr>
+      <w:r>
+        <w:t>res.end('&lt;html&gt;&lt;body&gt;&lt;h1&gt;Hello Word na&lt;/h1&gt;&lt;/body&gt;&lt;/html&gt;');</w:t>
+      </w:r>
+    </w:p>
+    <w:p>
+      <w:pPr>
+        <w:pStyle w:val="Code0"/>
+        <w:rPr>
+          <w:lang w:val="ru-RU"/>
+        </w:rPr>
+      </w:pPr>
+    </w:p>
+    <w:p>
+      <w:pPr>
+        <w:rPr>
+          <w:b/>
+        </w:rPr>
+      </w:pPr>
+      <w:r>
+        <w:rPr>
+          <w:b/>
+        </w:rPr>
+        <w:t>Пример 2</w:t>
+      </w:r>
+      <w:r>
+        <w:rPr>
+          <w:b/>
+        </w:rPr>
+        <w:t>, с подключаемыми дополнительными модулями:</w:t>
+      </w:r>
+    </w:p>
+    <w:p>
+      <w:pPr>
+        <w:pStyle w:val="Code0"/>
+      </w:pPr>
+      <w:r>
+        <w:t>var express = require('express');</w:t>
+      </w:r>
+    </w:p>
+    <w:p>
+      <w:pPr>
+        <w:pStyle w:val="Code0"/>
+      </w:pPr>
+    </w:p>
+    <w:p>
+      <w:pPr>
+        <w:pStyle w:val="Code0"/>
+      </w:pPr>
+      <w:r>
+        <w:t>// позволяет писать логи</w:t>
+      </w:r>
+    </w:p>
+    <w:p>
+      <w:pPr>
+        <w:pStyle w:val="Code0"/>
+      </w:pPr>
+      <w:r>
+        <w:t>var morgan = require('morgan');</w:t>
+      </w:r>
+    </w:p>
+    <w:p>
+      <w:pPr>
+        <w:pStyle w:val="Code0"/>
+      </w:pPr>
+    </w:p>
+    <w:p>
+      <w:pPr>
+        <w:pStyle w:val="Code0"/>
+      </w:pPr>
+      <w:r>
+        <w:t>var hostname = 'localhost';</w:t>
+      </w:r>
+    </w:p>
+    <w:p>
+      <w:pPr>
+        <w:pStyle w:val="Code0"/>
+      </w:pPr>
+      <w:r>
+        <w:t>var port = 3000;</w:t>
+      </w:r>
+    </w:p>
+    <w:p>
+      <w:pPr>
+        <w:pStyle w:val="Code0"/>
+      </w:pPr>
+      <w:r>
+        <w:t>var app = express();</w:t>
+      </w:r>
+    </w:p>
+    <w:p>
+      <w:pPr>
+        <w:pStyle w:val="Code0"/>
+      </w:pPr>
+    </w:p>
+    <w:p>
+      <w:pPr>
+        <w:pStyle w:val="Code0"/>
+        <w:rPr>
+          <w:lang w:val="ru-RU"/>
+        </w:rPr>
+      </w:pPr>
+      <w:r>
+        <w:rPr>
+          <w:lang w:val="ru-RU"/>
+        </w:rPr>
+        <w:t xml:space="preserve">// </w:t>
+      </w:r>
+      <w:r>
+        <w:t>dev</w:t>
+      </w:r>
+      <w:r>
+        <w:rPr>
+          <w:lang w:val="ru-RU"/>
+        </w:rPr>
+        <w:t xml:space="preserve"> - один из готовых шаблонов вывода логов</w:t>
+      </w:r>
+    </w:p>
+    <w:p>
+      <w:pPr>
+        <w:pStyle w:val="Code0"/>
+        <w:rPr>
+          <w:lang w:val="ru-RU"/>
+        </w:rPr>
+      </w:pPr>
+      <w:r>
+        <w:t>app</w:t>
+      </w:r>
+      <w:r>
+        <w:rPr>
+          <w:lang w:val="ru-RU"/>
+        </w:rPr>
+        <w:t>.</w:t>
+      </w:r>
+      <w:r>
+        <w:t>use</w:t>
+      </w:r>
+      <w:r>
+        <w:rPr>
+          <w:lang w:val="ru-RU"/>
+        </w:rPr>
+        <w:t>(</w:t>
+      </w:r>
+      <w:r>
+        <w:t>morgan</w:t>
+      </w:r>
+      <w:r>
+        <w:rPr>
+          <w:lang w:val="ru-RU"/>
+        </w:rPr>
+        <w:t>('</w:t>
+      </w:r>
+      <w:r>
+        <w:t>dev</w:t>
+      </w:r>
+      <w:r>
+        <w:rPr>
+          <w:lang w:val="ru-RU"/>
+        </w:rPr>
+        <w:t>'));</w:t>
+      </w:r>
+    </w:p>
+    <w:p>
+      <w:pPr>
+        <w:pStyle w:val="Code0"/>
+        <w:rPr>
+          <w:lang w:val="ru-RU"/>
+        </w:rPr>
+      </w:pPr>
+    </w:p>
+    <w:p>
+      <w:pPr>
+        <w:pStyle w:val="Code0"/>
+        <w:rPr>
+          <w:lang w:val="ru-RU"/>
+        </w:rPr>
+      </w:pPr>
+      <w:r>
+        <w:rPr>
+          <w:lang w:val="ru-RU"/>
+        </w:rPr>
+        <w:t xml:space="preserve">// любой запрос (например </w:t>
+      </w:r>
+      <w:r>
+        <w:t>about</w:t>
+      </w:r>
+      <w:r>
+        <w:rPr>
+          <w:lang w:val="ru-RU"/>
+        </w:rPr>
+        <w:t>.</w:t>
+      </w:r>
+      <w:r>
+        <w:t>html</w:t>
+      </w:r>
+      <w:r>
+        <w:rPr>
+          <w:lang w:val="ru-RU"/>
+        </w:rPr>
+        <w:t xml:space="preserve">) будет искаться в папке </w:t>
+      </w:r>
+      <w:r>
+        <w:t>public</w:t>
+      </w:r>
+    </w:p>
+    <w:p>
+      <w:pPr>
+        <w:pStyle w:val="Code0"/>
+        <w:rPr>
+          <w:lang w:val="ru-RU"/>
+        </w:rPr>
+      </w:pPr>
+      <w:r>
+        <w:rPr>
+          <w:lang w:val="ru-RU"/>
+        </w:rPr>
+        <w:t>// __</w:t>
+      </w:r>
+      <w:r>
+        <w:t>dirname</w:t>
+      </w:r>
+      <w:r>
+        <w:rPr>
+          <w:lang w:val="ru-RU"/>
+        </w:rPr>
+        <w:t xml:space="preserve"> - абсолютный путь к папке (оттуда, где лежит </w:t>
+      </w:r>
+      <w:r>
+        <w:t>express</w:t>
+      </w:r>
+      <w:r>
+        <w:rPr>
+          <w:lang w:val="ru-RU"/>
+        </w:rPr>
+        <w:t>)</w:t>
+      </w:r>
+    </w:p>
+    <w:p>
+      <w:pPr>
+        <w:pStyle w:val="Code0"/>
+        <w:rPr>
+          <w:lang w:val="ru-RU"/>
+        </w:rPr>
+      </w:pPr>
+      <w:r>
+        <w:rPr>
+          <w:lang w:val="ru-RU"/>
+        </w:rPr>
+        <w:t>// так что сервер можно запускать откуда угодно</w:t>
+      </w:r>
+    </w:p>
+    <w:p>
+      <w:pPr>
+        <w:pStyle w:val="Code0"/>
+      </w:pPr>
+      <w:r>
+        <w:t>app.use(express.static(__dirname + '/public'));</w:t>
+      </w:r>
+    </w:p>
+    <w:p>
+      <w:pPr>
+        <w:pStyle w:val="Code0"/>
+      </w:pPr>
+    </w:p>
+    <w:p>
+      <w:pPr>
+        <w:pStyle w:val="Code0"/>
+        <w:rPr>
+          <w:lang w:val="ru-RU"/>
+        </w:rPr>
+      </w:pPr>
+      <w:r>
+        <w:rPr>
+          <w:lang w:val="ru-RU"/>
+        </w:rPr>
+        <w:lastRenderedPageBreak/>
+        <w:t xml:space="preserve">// короткая форма инициализации </w:t>
+      </w:r>
+      <w:r>
+        <w:t>http</w:t>
+      </w:r>
+      <w:r>
+        <w:rPr>
+          <w:lang w:val="ru-RU"/>
+        </w:rPr>
+        <w:t xml:space="preserve"> модуля через </w:t>
+      </w:r>
+      <w:r>
+        <w:t>express</w:t>
+      </w:r>
+    </w:p>
+    <w:p>
+      <w:pPr>
+        <w:pStyle w:val="Code0"/>
+      </w:pPr>
+      <w:r>
+        <w:t>app.listen(port, hostname, function (){</w:t>
+      </w:r>
+    </w:p>
+    <w:p>
+      <w:pPr>
+        <w:pStyle w:val="Code0"/>
+      </w:pPr>
+      <w:r>
+        <w:t xml:space="preserve">  console.log('Server running at http' + hostname + ':' + port);</w:t>
+      </w:r>
+    </w:p>
+    <w:p>
+      <w:pPr>
+        <w:pStyle w:val="Code0"/>
+      </w:pPr>
+      <w:r>
+        <w:t>});</w:t>
+      </w:r>
+    </w:p>
+    <w:p>
+      <w:pPr>
+        <w:rPr>
+          <w:lang w:val="en-US"/>
+        </w:rPr>
+      </w:pPr>
+    </w:p>
+    <w:p>
+      <w:r>
+        <w:t xml:space="preserve">После запуска сервера, экспресс с базовыми настройками не дает делать никакие запросы кроме </w:t>
+      </w:r>
+      <w:r>
+        <w:rPr>
+          <w:lang w:val="en-US"/>
+        </w:rPr>
+        <w:t>GET</w:t>
+      </w:r>
+      <w:r>
+        <w:t>, сам выводит сообщения об ошибках.</w:t>
+      </w:r>
+    </w:p>
+    <w:p>
+      <w:r>
+        <w:t xml:space="preserve">В это время в консоль </w:t>
+      </w:r>
+      <w:r>
+        <w:rPr>
+          <w:lang w:val="en-US"/>
+        </w:rPr>
+        <w:t>morgan</w:t>
+      </w:r>
+      <w:r>
+        <w:t xml:space="preserve"> </w:t>
+      </w:r>
+      <w:r>
+        <w:t>будет выдавать короткую информацию о запросах и ответах</w:t>
+      </w:r>
     </w:p>
     <w:sectPr>
       <w:pgSz w:w="11906" w:h="16838"/>

</xml_diff>

<commit_message>
node js - starting REST
</commit_message>
<xml_diff>
--- a/server_side/Nodejs.docx
+++ b/server_side/Nodejs.docx
@@ -4277,34 +4277,68 @@
       </w:r>
     </w:p>
     <w:p>
-      <w:pPr>
-        <w:rPr>
-          <w:lang w:val="en-US"/>
-        </w:rPr>
-      </w:pPr>
-      <w:r>
-        <w:rPr>
-          <w:lang w:val="en-US"/>
-        </w:rPr>
-        <w:t xml:space="preserve">Express </w:t>
+      <w:r>
+        <w:rPr>
+          <w:lang w:val="en-US"/>
+        </w:rPr>
+        <w:t>Express</w:t>
+      </w:r>
+      <w:r>
+        <w:t xml:space="preserve"> </w:t>
       </w:r>
       <w:r>
         <w:t>является</w:t>
       </w:r>
       <w:r>
-        <w:rPr>
-          <w:lang w:val="en-US"/>
-        </w:rPr>
         <w:t xml:space="preserve"> </w:t>
       </w:r>
       <w:r>
         <w:t>частью</w:t>
       </w:r>
       <w:r>
-        <w:rPr>
-          <w:lang w:val="en-US"/>
-        </w:rPr>
-        <w:t xml:space="preserve"> MEAN - Mongo, Express, Angular, Node</w:t>
+        <w:t xml:space="preserve"> </w:t>
+      </w:r>
+      <w:r>
+        <w:rPr>
+          <w:lang w:val="en-US"/>
+        </w:rPr>
+        <w:t>MEAN</w:t>
+      </w:r>
+      <w:r>
+        <w:t xml:space="preserve"> - </w:t>
+      </w:r>
+      <w:r>
+        <w:rPr>
+          <w:lang w:val="en-US"/>
+        </w:rPr>
+        <w:t>Mongo</w:t>
+      </w:r>
+      <w:r>
+        <w:t xml:space="preserve">, </w:t>
+      </w:r>
+      <w:r>
+        <w:rPr>
+          <w:lang w:val="en-US"/>
+        </w:rPr>
+        <w:t>Express</w:t>
+      </w:r>
+      <w:r>
+        <w:t xml:space="preserve">, </w:t>
+      </w:r>
+      <w:r>
+        <w:rPr>
+          <w:lang w:val="en-US"/>
+        </w:rPr>
+        <w:t>Angular</w:t>
+      </w:r>
+      <w:r>
+        <w:t xml:space="preserve">, </w:t>
+      </w:r>
+      <w:r>
+        <w:rPr>
+          <w:lang w:val="en-US"/>
+        </w:rPr>
+        <w:t>Node</w:t>
       </w:r>
     </w:p>
     <w:p>
@@ -4368,9 +4402,39 @@
     <w:p>
       <w:pPr>
         <w:pStyle w:val="Code0"/>
-      </w:pPr>
-      <w:r>
-        <w:t>npm install express --save</w:t>
+        <w:rPr>
+          <w:lang w:val="ru-RU"/>
+        </w:rPr>
+      </w:pPr>
+      <w:r>
+        <w:t>npm</w:t>
+      </w:r>
+      <w:r>
+        <w:rPr>
+          <w:lang w:val="ru-RU"/>
+        </w:rPr>
+        <w:t xml:space="preserve"> </w:t>
+      </w:r>
+      <w:r>
+        <w:t>install</w:t>
+      </w:r>
+      <w:r>
+        <w:rPr>
+          <w:lang w:val="ru-RU"/>
+        </w:rPr>
+        <w:t xml:space="preserve"> </w:t>
+      </w:r>
+      <w:r>
+        <w:t>express</w:t>
+      </w:r>
+      <w:r>
+        <w:rPr>
+          <w:lang w:val="ru-RU"/>
+        </w:rPr>
+        <w:t xml:space="preserve"> --</w:t>
+      </w:r>
+      <w:r>
+        <w:t>save</w:t>
       </w:r>
     </w:p>
     <w:p>
@@ -4584,6 +4648,9 @@
         </w:rPr>
       </w:pPr>
       <w:r>
+        <w:rPr>
+          <w:lang w:val="ru-RU"/>
+        </w:rPr>
         <w:t>});</w:t>
       </w:r>
     </w:p>
@@ -4629,9 +4696,6 @@
     <w:p>
       <w:pPr>
         <w:pStyle w:val="Code0"/>
-        <w:rPr>
-          <w:lang w:val="ru-RU"/>
-        </w:rPr>
       </w:pPr>
       <w:r>
         <w:t>res.end('&lt;html&gt;&lt;body&gt;&lt;h1&gt;Hello Word na&lt;/h1&gt;&lt;/body&gt;&lt;/html&gt;');</w:t>
@@ -4640,9 +4704,6 @@
     <w:p>
       <w:pPr>
         <w:pStyle w:val="Code0"/>
-        <w:rPr>
-          <w:lang w:val="ru-RU"/>
-        </w:rPr>
       </w:pPr>
     </w:p>
     <w:p>
@@ -4942,18 +5003,18 @@
     <w:p>
       <w:pPr>
         <w:pStyle w:val="Code0"/>
-      </w:pPr>
-      <w:r>
+        <w:rPr>
+          <w:lang w:val="ru-RU"/>
+        </w:rPr>
+      </w:pPr>
+      <w:r>
+        <w:rPr>
+          <w:lang w:val="ru-RU"/>
+        </w:rPr>
         <w:t>});</w:t>
       </w:r>
     </w:p>
-    <w:p>
-      <w:pPr>
-        <w:rPr>
-          <w:lang w:val="en-US"/>
-        </w:rPr>
-      </w:pPr>
-    </w:p>
+    <w:p/>
     <w:p>
       <w:r>
         <w:t xml:space="preserve">После запуска сервера, экспресс с базовыми настройками не дает делать никакие запросы кроме </w:t>
@@ -4985,6 +5046,245 @@
         <w:t>будет выдавать короткую информацию о запросах и ответах</w:t>
       </w:r>
     </w:p>
+    <w:p>
+      <w:pPr>
+        <w:rPr>
+          <w:lang w:val="en-US"/>
+        </w:rPr>
+      </w:pPr>
+    </w:p>
+    <w:p>
+      <w:pPr>
+        <w:rPr>
+          <w:lang w:val="en-US"/>
+        </w:rPr>
+      </w:pPr>
+    </w:p>
+    <w:p>
+      <w:pPr>
+        <w:rPr>
+          <w:b/>
+          <w:color w:val="FF0000"/>
+          <w:lang w:val="en-US"/>
+        </w:rPr>
+      </w:pPr>
+      <w:r>
+        <w:rPr>
+          <w:b/>
+          <w:color w:val="FF0000"/>
+          <w:lang w:val="en-US"/>
+        </w:rPr>
+        <w:t>REST</w:t>
+      </w:r>
+    </w:p>
+    <w:p>
+      <w:r>
+        <w:t>Веб-сервисы - системы, которые позволяют разным системам взаимодействовать между собой через сеть</w:t>
+      </w:r>
+    </w:p>
+    <w:p>
+      <w:r>
+        <w:t>Есть два подхода:</w:t>
+      </w:r>
+    </w:p>
+    <w:p/>
+    <w:p>
+      <w:pPr>
+        <w:rPr>
+          <w:lang w:val="en-US"/>
+        </w:rPr>
+      </w:pPr>
+      <w:r>
+        <w:rPr>
+          <w:b/>
+          <w:lang w:val="en-US"/>
+        </w:rPr>
+        <w:t>SOAP</w:t>
+      </w:r>
+      <w:r>
+        <w:rPr>
+          <w:lang w:val="en-US"/>
+        </w:rPr>
+        <w:t xml:space="preserve"> - Simple Object Access Protocol</w:t>
+      </w:r>
+    </w:p>
+    <w:p>
+      <w:pPr>
+        <w:pStyle w:val="a4"/>
+        <w:numPr>
+          <w:ilvl w:val="0"/>
+          <w:numId w:val="6"/>
+        </w:numPr>
+        <w:rPr>
+          <w:lang w:val="en-US"/>
+        </w:rPr>
+      </w:pPr>
+      <w:r>
+        <w:t>Использует</w:t>
+      </w:r>
+      <w:r>
+        <w:rPr>
+          <w:lang w:val="en-US"/>
+        </w:rPr>
+        <w:t xml:space="preserve"> WSDL (Web Services Description Language)</w:t>
+      </w:r>
+    </w:p>
+    <w:p>
+      <w:pPr>
+        <w:pStyle w:val="a4"/>
+        <w:numPr>
+          <w:ilvl w:val="0"/>
+          <w:numId w:val="6"/>
+        </w:numPr>
+        <w:rPr>
+          <w:lang w:val="en-US"/>
+        </w:rPr>
+      </w:pPr>
+      <w:r>
+        <w:rPr>
+          <w:lang w:val="en-US"/>
+        </w:rPr>
+        <w:t>XML</w:t>
+      </w:r>
+    </w:p>
+    <w:p>
+      <w:pPr>
+        <w:rPr>
+          <w:lang w:val="en-US"/>
+        </w:rPr>
+      </w:pPr>
+    </w:p>
+    <w:p>
+      <w:pPr>
+        <w:rPr>
+          <w:lang w:val="en-US"/>
+        </w:rPr>
+      </w:pPr>
+      <w:r>
+        <w:rPr>
+          <w:b/>
+          <w:lang w:val="en-US"/>
+        </w:rPr>
+        <w:t>REST</w:t>
+      </w:r>
+      <w:r>
+        <w:rPr>
+          <w:lang w:val="en-US"/>
+        </w:rPr>
+        <w:t xml:space="preserve"> - Representational State Transfer</w:t>
+      </w:r>
+    </w:p>
+    <w:p>
+      <w:r>
+        <w:t xml:space="preserve">Это стиль программной архитектуры для распределенных гипермедиа систем, таких как </w:t>
+      </w:r>
+      <w:r>
+        <w:rPr>
+          <w:lang w:val="en-US"/>
+        </w:rPr>
+        <w:t>WWW</w:t>
+      </w:r>
+      <w:r>
+        <w:t>.</w:t>
+      </w:r>
+    </w:p>
+    <w:p>
+      <w:r>
+        <w:t>Представляет собой коллекцию сетевых архитектурных приципов, которые определяют, как ресурсы будут определяться или коммуницировать друг с другом</w:t>
+      </w:r>
+    </w:p>
+    <w:p>
+      <w:pPr>
+        <w:pStyle w:val="a4"/>
+        <w:numPr>
+          <w:ilvl w:val="0"/>
+          <w:numId w:val="7"/>
+        </w:numPr>
+      </w:pPr>
+      <w:r>
+        <w:t xml:space="preserve">Использует Веб-стандарты </w:t>
+      </w:r>
+      <w:r>
+        <w:t>(</w:t>
+      </w:r>
+      <w:r>
+        <w:rPr>
+          <w:lang w:val="en-US"/>
+        </w:rPr>
+        <w:t>Web</w:t>
+      </w:r>
+      <w:r>
+        <w:t xml:space="preserve"> </w:t>
+      </w:r>
+      <w:r>
+        <w:rPr>
+          <w:lang w:val="en-US"/>
+        </w:rPr>
+        <w:t>standarts</w:t>
+      </w:r>
+      <w:r>
+        <w:t>)</w:t>
+      </w:r>
+    </w:p>
+    <w:p>
+      <w:pPr>
+        <w:pStyle w:val="a4"/>
+        <w:numPr>
+          <w:ilvl w:val="0"/>
+          <w:numId w:val="7"/>
+        </w:numPr>
+      </w:pPr>
+      <w:r>
+        <w:t xml:space="preserve">Может использовать как </w:t>
+      </w:r>
+      <w:r>
+        <w:rPr>
+          <w:lang w:val="en-US"/>
+        </w:rPr>
+        <w:t>XML</w:t>
+      </w:r>
+      <w:r>
+        <w:t xml:space="preserve">, так и </w:t>
+      </w:r>
+      <w:r>
+        <w:rPr>
+          <w:lang w:val="en-US"/>
+        </w:rPr>
+        <w:t>JSON</w:t>
+      </w:r>
+    </w:p>
+    <w:p>
+      <w:pPr>
+        <w:pStyle w:val="a4"/>
+        <w:numPr>
+          <w:ilvl w:val="0"/>
+          <w:numId w:val="7"/>
+        </w:numPr>
+      </w:pPr>
+      <w:r>
+        <w:t xml:space="preserve">Использование более легкое, чем </w:t>
+      </w:r>
+      <w:r>
+        <w:rPr>
+          <w:lang w:val="en-US"/>
+        </w:rPr>
+        <w:t>SOAP</w:t>
+      </w:r>
+    </w:p>
+    <w:p>
+      <w:pPr>
+        <w:pStyle w:val="a4"/>
+        <w:rPr>
+          <w:lang w:val="en-US"/>
+        </w:rPr>
+      </w:pPr>
+    </w:p>
+    <w:p>
+      <w:pPr>
+        <w:pStyle w:val="a4"/>
+      </w:pPr>
+    </w:p>
+    <w:p/>
     <w:sectPr>
       <w:pgSz w:w="11906" w:h="16838"/>
       <w:pgMar w:top="568" w:right="566" w:bottom="567" w:left="567" w:header="708" w:footer="708" w:gutter="0"/>
@@ -5337,6 +5637,234 @@
     </w:lvl>
   </w:abstractNum>
   <w:abstractNum w:abstractNumId="3">
+    <w:nsid w:val="56B95008"/>
+    <w:multiLevelType w:val="hybridMultilevel"/>
+    <w:tmpl w:val="FC829EBC"/>
+    <w:lvl w:ilvl="0" w:tplc="A998BA06">
+      <w:start w:val="1"/>
+      <w:numFmt w:val="bullet"/>
+      <w:lvlText w:val=""/>
+      <w:lvlJc w:val="left"/>
+      <w:pPr>
+        <w:ind w:left="720" w:hanging="360"/>
+      </w:pPr>
+      <w:rPr>
+        <w:rFonts w:ascii="Symbol" w:hAnsi="Symbol" w:hint="default"/>
+        <w:b w:val="0"/>
+      </w:rPr>
+    </w:lvl>
+    <w:lvl w:ilvl="1" w:tplc="04190003" w:tentative="1">
+      <w:start w:val="1"/>
+      <w:numFmt w:val="bullet"/>
+      <w:lvlText w:val="o"/>
+      <w:lvlJc w:val="left"/>
+      <w:pPr>
+        <w:ind w:left="1440" w:hanging="360"/>
+      </w:pPr>
+      <w:rPr>
+        <w:rFonts w:ascii="Courier New" w:hAnsi="Courier New" w:cs="Courier New" w:hint="default"/>
+      </w:rPr>
+    </w:lvl>
+    <w:lvl w:ilvl="2" w:tplc="04190005" w:tentative="1">
+      <w:start w:val="1"/>
+      <w:numFmt w:val="bullet"/>
+      <w:lvlText w:val=""/>
+      <w:lvlJc w:val="left"/>
+      <w:pPr>
+        <w:ind w:left="2160" w:hanging="360"/>
+      </w:pPr>
+      <w:rPr>
+        <w:rFonts w:ascii="Wingdings" w:hAnsi="Wingdings" w:hint="default"/>
+      </w:rPr>
+    </w:lvl>
+    <w:lvl w:ilvl="3" w:tplc="04190001" w:tentative="1">
+      <w:start w:val="1"/>
+      <w:numFmt w:val="bullet"/>
+      <w:lvlText w:val=""/>
+      <w:lvlJc w:val="left"/>
+      <w:pPr>
+        <w:ind w:left="2880" w:hanging="360"/>
+      </w:pPr>
+      <w:rPr>
+        <w:rFonts w:ascii="Symbol" w:hAnsi="Symbol" w:hint="default"/>
+      </w:rPr>
+    </w:lvl>
+    <w:lvl w:ilvl="4" w:tplc="04190003" w:tentative="1">
+      <w:start w:val="1"/>
+      <w:numFmt w:val="bullet"/>
+      <w:lvlText w:val="o"/>
+      <w:lvlJc w:val="left"/>
+      <w:pPr>
+        <w:ind w:left="3600" w:hanging="360"/>
+      </w:pPr>
+      <w:rPr>
+        <w:rFonts w:ascii="Courier New" w:hAnsi="Courier New" w:cs="Courier New" w:hint="default"/>
+      </w:rPr>
+    </w:lvl>
+    <w:lvl w:ilvl="5" w:tplc="04190005" w:tentative="1">
+      <w:start w:val="1"/>
+      <w:numFmt w:val="bullet"/>
+      <w:lvlText w:val=""/>
+      <w:lvlJc w:val="left"/>
+      <w:pPr>
+        <w:ind w:left="4320" w:hanging="360"/>
+      </w:pPr>
+      <w:rPr>
+        <w:rFonts w:ascii="Wingdings" w:hAnsi="Wingdings" w:hint="default"/>
+      </w:rPr>
+    </w:lvl>
+    <w:lvl w:ilvl="6" w:tplc="04190001" w:tentative="1">
+      <w:start w:val="1"/>
+      <w:numFmt w:val="bullet"/>
+      <w:lvlText w:val=""/>
+      <w:lvlJc w:val="left"/>
+      <w:pPr>
+        <w:ind w:left="5040" w:hanging="360"/>
+      </w:pPr>
+      <w:rPr>
+        <w:rFonts w:ascii="Symbol" w:hAnsi="Symbol" w:hint="default"/>
+      </w:rPr>
+    </w:lvl>
+    <w:lvl w:ilvl="7" w:tplc="04190003" w:tentative="1">
+      <w:start w:val="1"/>
+      <w:numFmt w:val="bullet"/>
+      <w:lvlText w:val="o"/>
+      <w:lvlJc w:val="left"/>
+      <w:pPr>
+        <w:ind w:left="5760" w:hanging="360"/>
+      </w:pPr>
+      <w:rPr>
+        <w:rFonts w:ascii="Courier New" w:hAnsi="Courier New" w:cs="Courier New" w:hint="default"/>
+      </w:rPr>
+    </w:lvl>
+    <w:lvl w:ilvl="8" w:tplc="04190005" w:tentative="1">
+      <w:start w:val="1"/>
+      <w:numFmt w:val="bullet"/>
+      <w:lvlText w:val=""/>
+      <w:lvlJc w:val="left"/>
+      <w:pPr>
+        <w:ind w:left="6480" w:hanging="360"/>
+      </w:pPr>
+      <w:rPr>
+        <w:rFonts w:ascii="Wingdings" w:hAnsi="Wingdings" w:hint="default"/>
+      </w:rPr>
+    </w:lvl>
+  </w:abstractNum>
+  <w:abstractNum w:abstractNumId="4">
+    <w:nsid w:val="6B4459FD"/>
+    <w:multiLevelType w:val="hybridMultilevel"/>
+    <w:tmpl w:val="D8E2D5AC"/>
+    <w:lvl w:ilvl="0" w:tplc="A998BA06">
+      <w:start w:val="1"/>
+      <w:numFmt w:val="bullet"/>
+      <w:lvlText w:val=""/>
+      <w:lvlJc w:val="left"/>
+      <w:pPr>
+        <w:ind w:left="720" w:hanging="360"/>
+      </w:pPr>
+      <w:rPr>
+        <w:rFonts w:ascii="Symbol" w:hAnsi="Symbol" w:hint="default"/>
+        <w:b w:val="0"/>
+      </w:rPr>
+    </w:lvl>
+    <w:lvl w:ilvl="1" w:tplc="04190003" w:tentative="1">
+      <w:start w:val="1"/>
+      <w:numFmt w:val="bullet"/>
+      <w:lvlText w:val="o"/>
+      <w:lvlJc w:val="left"/>
+      <w:pPr>
+        <w:ind w:left="1440" w:hanging="360"/>
+      </w:pPr>
+      <w:rPr>
+        <w:rFonts w:ascii="Courier New" w:hAnsi="Courier New" w:cs="Courier New" w:hint="default"/>
+      </w:rPr>
+    </w:lvl>
+    <w:lvl w:ilvl="2" w:tplc="04190005" w:tentative="1">
+      <w:start w:val="1"/>
+      <w:numFmt w:val="bullet"/>
+      <w:lvlText w:val=""/>
+      <w:lvlJc w:val="left"/>
+      <w:pPr>
+        <w:ind w:left="2160" w:hanging="360"/>
+      </w:pPr>
+      <w:rPr>
+        <w:rFonts w:ascii="Wingdings" w:hAnsi="Wingdings" w:hint="default"/>
+      </w:rPr>
+    </w:lvl>
+    <w:lvl w:ilvl="3" w:tplc="04190001" w:tentative="1">
+      <w:start w:val="1"/>
+      <w:numFmt w:val="bullet"/>
+      <w:lvlText w:val=""/>
+      <w:lvlJc w:val="left"/>
+      <w:pPr>
+        <w:ind w:left="2880" w:hanging="360"/>
+      </w:pPr>
+      <w:rPr>
+        <w:rFonts w:ascii="Symbol" w:hAnsi="Symbol" w:hint="default"/>
+      </w:rPr>
+    </w:lvl>
+    <w:lvl w:ilvl="4" w:tplc="04190003" w:tentative="1">
+      <w:start w:val="1"/>
+      <w:numFmt w:val="bullet"/>
+      <w:lvlText w:val="o"/>
+      <w:lvlJc w:val="left"/>
+      <w:pPr>
+        <w:ind w:left="3600" w:hanging="360"/>
+      </w:pPr>
+      <w:rPr>
+        <w:rFonts w:ascii="Courier New" w:hAnsi="Courier New" w:cs="Courier New" w:hint="default"/>
+      </w:rPr>
+    </w:lvl>
+    <w:lvl w:ilvl="5" w:tplc="04190005" w:tentative="1">
+      <w:start w:val="1"/>
+      <w:numFmt w:val="bullet"/>
+      <w:lvlText w:val=""/>
+      <w:lvlJc w:val="left"/>
+      <w:pPr>
+        <w:ind w:left="4320" w:hanging="360"/>
+      </w:pPr>
+      <w:rPr>
+        <w:rFonts w:ascii="Wingdings" w:hAnsi="Wingdings" w:hint="default"/>
+      </w:rPr>
+    </w:lvl>
+    <w:lvl w:ilvl="6" w:tplc="04190001" w:tentative="1">
+      <w:start w:val="1"/>
+      <w:numFmt w:val="bullet"/>
+      <w:lvlText w:val=""/>
+      <w:lvlJc w:val="left"/>
+      <w:pPr>
+        <w:ind w:left="5040" w:hanging="360"/>
+      </w:pPr>
+      <w:rPr>
+        <w:rFonts w:ascii="Symbol" w:hAnsi="Symbol" w:hint="default"/>
+      </w:rPr>
+    </w:lvl>
+    <w:lvl w:ilvl="7" w:tplc="04190003" w:tentative="1">
+      <w:start w:val="1"/>
+      <w:numFmt w:val="bullet"/>
+      <w:lvlText w:val="o"/>
+      <w:lvlJc w:val="left"/>
+      <w:pPr>
+        <w:ind w:left="5760" w:hanging="360"/>
+      </w:pPr>
+      <w:rPr>
+        <w:rFonts w:ascii="Courier New" w:hAnsi="Courier New" w:cs="Courier New" w:hint="default"/>
+      </w:rPr>
+    </w:lvl>
+    <w:lvl w:ilvl="8" w:tplc="04190005" w:tentative="1">
+      <w:start w:val="1"/>
+      <w:numFmt w:val="bullet"/>
+      <w:lvlText w:val=""/>
+      <w:lvlJc w:val="left"/>
+      <w:pPr>
+        <w:ind w:left="6480" w:hanging="360"/>
+      </w:pPr>
+      <w:rPr>
+        <w:rFonts w:ascii="Wingdings" w:hAnsi="Wingdings" w:hint="default"/>
+      </w:rPr>
+    </w:lvl>
+  </w:abstractNum>
+  <w:abstractNum w:abstractNumId="5">
     <w:nsid w:val="774D27EE"/>
     <w:multiLevelType w:val="hybridMultilevel"/>
     <w:tmpl w:val="4C467B4E"/>
@@ -5463,6 +5991,12 @@
     <w:abstractNumId w:val="2"/>
   </w:num>
   <w:num w:numId="5">
+    <w:abstractNumId w:val="5"/>
+  </w:num>
+  <w:num w:numId="6">
+    <w:abstractNumId w:val="4"/>
+  </w:num>
+  <w:num w:numId="7">
     <w:abstractNumId w:val="3"/>
   </w:num>
 </w:numbering>

</xml_diff>

<commit_message>
week 3 assignment done
</commit_message>
<xml_diff>
--- a/server_side/Nodejs.docx
+++ b/server_side/Nodejs.docx
@@ -6504,7 +6504,6 @@
       <w:pPr>
         <w:rPr>
           <w:b/>
-          <w:lang w:val="en-US"/>
         </w:rPr>
       </w:pPr>
       <w:r>
@@ -6517,7 +6516,6 @@
       <w:r>
         <w:rPr>
           <w:b/>
-          <w:lang w:val="en-US"/>
         </w:rPr>
         <w:t xml:space="preserve"> </w:t>
       </w:r>
@@ -6531,7 +6529,6 @@
       <w:r>
         <w:rPr>
           <w:b/>
-          <w:lang w:val="en-US"/>
         </w:rPr>
         <w:t xml:space="preserve"> </w:t>
       </w:r>
@@ -6545,7 +6542,6 @@
       <w:r>
         <w:rPr>
           <w:b/>
-          <w:lang w:val="en-US"/>
         </w:rPr>
         <w:t xml:space="preserve"> </w:t>
       </w:r>
@@ -6558,54 +6554,34 @@
       </w:r>
     </w:p>
     <w:p>
-      <w:pPr>
-        <w:rPr>
-          <w:lang w:val="en-US"/>
-        </w:rPr>
-      </w:pPr>
       <w:r>
         <w:t>Для</w:t>
       </w:r>
       <w:r>
-        <w:rPr>
-          <w:lang w:val="en-US"/>
-        </w:rPr>
         <w:t xml:space="preserve"> </w:t>
       </w:r>
       <w:r>
         <w:t>начала</w:t>
       </w:r>
       <w:r>
-        <w:rPr>
-          <w:lang w:val="en-US"/>
-        </w:rPr>
         <w:t xml:space="preserve"> </w:t>
       </w:r>
       <w:r>
         <w:t>нужно</w:t>
       </w:r>
       <w:r>
-        <w:rPr>
-          <w:lang w:val="en-US"/>
-        </w:rPr>
         <w:t xml:space="preserve"> </w:t>
       </w:r>
       <w:r>
         <w:t>заинсталлить</w:t>
       </w:r>
       <w:r>
-        <w:rPr>
-          <w:lang w:val="en-US"/>
-        </w:rPr>
         <w:t xml:space="preserve"> </w:t>
       </w:r>
       <w:r>
         <w:t>модуль</w:t>
       </w:r>
       <w:r>
-        <w:rPr>
-          <w:lang w:val="en-US"/>
-        </w:rPr>
         <w:t xml:space="preserve"> </w:t>
       </w:r>
       <w:r>
@@ -6615,9 +6591,6 @@
         <w:t>body</w:t>
       </w:r>
       <w:r>
-        <w:rPr>
-          <w:lang w:val="en-US"/>
-        </w:rPr>
         <w:t xml:space="preserve"> </w:t>
       </w:r>
       <w:r>
@@ -6627,15 +6600,15 @@
         <w:t>parser</w:t>
       </w:r>
       <w:r>
-        <w:rPr>
-          <w:lang w:val="en-US"/>
-        </w:rPr>
         <w:t>:</w:t>
       </w:r>
     </w:p>
     <w:p>
       <w:pPr>
         <w:pStyle w:val="Code0"/>
+        <w:rPr>
+          <w:lang w:val="ru-RU"/>
+        </w:rPr>
       </w:pPr>
       <w:proofErr w:type="gramStart"/>
       <w:r>
@@ -6643,24 +6616,36 @@
       </w:r>
       <w:proofErr w:type="gramEnd"/>
       <w:r>
+        <w:rPr>
+          <w:lang w:val="ru-RU"/>
+        </w:rPr>
         <w:t xml:space="preserve"> </w:t>
       </w:r>
       <w:r>
         <w:t>install</w:t>
       </w:r>
       <w:r>
+        <w:rPr>
+          <w:lang w:val="ru-RU"/>
+        </w:rPr>
         <w:t xml:space="preserve"> </w:t>
       </w:r>
       <w:r>
         <w:t>body</w:t>
       </w:r>
       <w:r>
+        <w:rPr>
+          <w:lang w:val="ru-RU"/>
+        </w:rPr>
         <w:t>-</w:t>
       </w:r>
       <w:r>
         <w:t>parser</w:t>
       </w:r>
       <w:r>
+        <w:rPr>
+          <w:lang w:val="ru-RU"/>
+        </w:rPr>
         <w:t xml:space="preserve"> --</w:t>
       </w:r>
       <w:r>
@@ -6670,6 +6655,9 @@
     <w:p>
       <w:pPr>
         <w:pStyle w:val="Code0"/>
+        <w:rPr>
+          <w:lang w:val="ru-RU"/>
+        </w:rPr>
       </w:pPr>
     </w:p>
     <w:p>
@@ -9130,11 +9118,6 @@
       </w:r>
     </w:p>
     <w:p>
-      <w:pPr>
-        <w:rPr>
-          <w:lang w:val="en-US"/>
-        </w:rPr>
-      </w:pPr>
       <w:r>
         <w:t xml:space="preserve">Это </w:t>
       </w:r>
@@ -9145,33 +9128,27 @@
         <w:t xml:space="preserve"> для быстрого развертывания веб-проектов. Требует</w:t>
       </w:r>
       <w:r>
-        <w:rPr>
-          <w:lang w:val="en-US"/>
-        </w:rPr>
         <w:t xml:space="preserve"> </w:t>
       </w:r>
       <w:r>
         <w:t>глобальной</w:t>
       </w:r>
       <w:r>
-        <w:rPr>
-          <w:lang w:val="en-US"/>
-        </w:rPr>
         <w:t xml:space="preserve"> </w:t>
       </w:r>
       <w:r>
         <w:t>установки</w:t>
       </w:r>
       <w:r>
-        <w:rPr>
-          <w:lang w:val="en-US"/>
-        </w:rPr>
         <w:t>:</w:t>
       </w:r>
     </w:p>
     <w:p>
       <w:pPr>
         <w:pStyle w:val="Code0"/>
+        <w:rPr>
+          <w:lang w:val="ru-RU"/>
+        </w:rPr>
       </w:pPr>
       <w:proofErr w:type="gramStart"/>
       <w:r>
@@ -9179,24 +9156,36 @@
       </w:r>
       <w:proofErr w:type="gramEnd"/>
       <w:r>
+        <w:rPr>
+          <w:lang w:val="ru-RU"/>
+        </w:rPr>
         <w:t xml:space="preserve"> </w:t>
       </w:r>
       <w:r>
         <w:t>install</w:t>
       </w:r>
       <w:r>
+        <w:rPr>
+          <w:lang w:val="ru-RU"/>
+        </w:rPr>
         <w:t xml:space="preserve"> </w:t>
       </w:r>
       <w:r>
         <w:t>express</w:t>
       </w:r>
       <w:r>
+        <w:rPr>
+          <w:lang w:val="ru-RU"/>
+        </w:rPr>
         <w:t>-</w:t>
       </w:r>
       <w:r>
         <w:t>generator</w:t>
       </w:r>
       <w:r>
+        <w:rPr>
+          <w:lang w:val="ru-RU"/>
+        </w:rPr>
         <w:t xml:space="preserve"> -</w:t>
       </w:r>
       <w:r>
@@ -10210,52 +10199,34 @@
     <w:p>
       <w:pPr>
         <w:pStyle w:val="Code0"/>
-        <w:rPr>
-          <w:lang w:val="ru-RU"/>
-        </w:rPr>
       </w:pPr>
       <w:proofErr w:type="gramStart"/>
       <w:r>
         <w:t>app</w:t>
       </w:r>
       <w:r>
-        <w:rPr>
-          <w:lang w:val="ru-RU"/>
-        </w:rPr>
         <w:t>.</w:t>
       </w:r>
       <w:r>
         <w:t>use</w:t>
       </w:r>
       <w:r>
-        <w:rPr>
-          <w:lang w:val="ru-RU"/>
-        </w:rPr>
         <w:t>(</w:t>
       </w:r>
       <w:proofErr w:type="gramEnd"/>
       <w:r>
-        <w:rPr>
-          <w:lang w:val="ru-RU"/>
-        </w:rPr>
         <w:t>'/</w:t>
       </w:r>
       <w:r>
         <w:t>promotions</w:t>
       </w:r>
       <w:r>
-        <w:rPr>
-          <w:lang w:val="ru-RU"/>
-        </w:rPr>
         <w:t xml:space="preserve">', </w:t>
       </w:r>
       <w:r>
         <w:t>promotions</w:t>
       </w:r>
       <w:r>
-        <w:rPr>
-          <w:lang w:val="ru-RU"/>
-        </w:rPr>
         <w:t>);</w:t>
       </w:r>
     </w:p>
@@ -22045,27 +22016,18 @@
     <w:p>
       <w:pPr>
         <w:pStyle w:val="Code0"/>
-        <w:rPr>
-          <w:lang w:val="ru-RU"/>
-        </w:rPr>
       </w:pPr>
       <w:proofErr w:type="gramStart"/>
       <w:r>
         <w:t>app</w:t>
       </w:r>
       <w:r>
-        <w:rPr>
-          <w:lang w:val="ru-RU"/>
-        </w:rPr>
         <w:t>.</w:t>
       </w:r>
       <w:r>
         <w:t>use</w:t>
       </w:r>
       <w:r>
-        <w:rPr>
-          <w:lang w:val="ru-RU"/>
-        </w:rPr>
         <w:t>(</w:t>
       </w:r>
       <w:proofErr w:type="gramEnd"/>
@@ -22073,9 +22035,6 @@
         <w:t>auth</w:t>
       </w:r>
       <w:r>
-        <w:rPr>
-          <w:lang w:val="ru-RU"/>
-        </w:rPr>
         <w:t>);</w:t>
       </w:r>
     </w:p>
@@ -23129,27 +23088,18 @@
     <w:p>
       <w:pPr>
         <w:pStyle w:val="Code0"/>
-        <w:rPr>
-          <w:lang w:val="ru-RU"/>
-        </w:rPr>
       </w:pPr>
       <w:proofErr w:type="gramStart"/>
       <w:r>
         <w:t>app</w:t>
       </w:r>
       <w:r>
-        <w:rPr>
-          <w:lang w:val="ru-RU"/>
-        </w:rPr>
         <w:t>.</w:t>
       </w:r>
       <w:r>
         <w:t>use</w:t>
       </w:r>
       <w:r>
-        <w:rPr>
-          <w:lang w:val="ru-RU"/>
-        </w:rPr>
         <w:t>(</w:t>
       </w:r>
       <w:proofErr w:type="gramEnd"/>
@@ -23157,18 +23107,12 @@
         <w:t>cookieParser</w:t>
       </w:r>
       <w:r>
-        <w:rPr>
-          <w:lang w:val="ru-RU"/>
-        </w:rPr>
         <w:t>('12345-67890-09876-54321'));</w:t>
       </w:r>
     </w:p>
     <w:p>
       <w:pPr>
         <w:pStyle w:val="Code0"/>
-        <w:rPr>
-          <w:lang w:val="ru-RU"/>
-        </w:rPr>
       </w:pPr>
     </w:p>
     <w:p>
@@ -23359,9 +23303,6 @@
     <w:p>
       <w:pPr>
         <w:pStyle w:val="Code0"/>
-        <w:rPr>
-          <w:lang w:val="ru-RU"/>
-        </w:rPr>
       </w:pPr>
       <w:r>
         <w:t xml:space="preserve">      </w:t>
@@ -23372,23 +23313,14 @@
       </w:r>
       <w:proofErr w:type="gramEnd"/>
       <w:r>
-        <w:rPr>
-          <w:lang w:val="ru-RU"/>
-        </w:rPr>
         <w:t>;</w:t>
       </w:r>
     </w:p>
     <w:p>
       <w:pPr>
         <w:pStyle w:val="Code0"/>
-        <w:rPr>
-          <w:lang w:val="ru-RU"/>
-        </w:rPr>
-      </w:pPr>
-      <w:r>
-        <w:rPr>
-          <w:lang w:val="ru-RU"/>
-        </w:rPr>
+      </w:pPr>
+      <w:r>
         <w:t xml:space="preserve">    }</w:t>
       </w:r>
     </w:p>
@@ -23403,7 +23335,6 @@
       <w:r>
         <w:rPr>
           <w:color w:val="00B050"/>
-          <w:lang w:val="ru-RU"/>
         </w:rPr>
         <w:t xml:space="preserve">    </w:t>
       </w:r>
@@ -24166,27 +24097,18 @@
     <w:p>
       <w:pPr>
         <w:pStyle w:val="Code0"/>
-        <w:rPr>
-          <w:lang w:val="ru-RU"/>
-        </w:rPr>
       </w:pPr>
       <w:proofErr w:type="gramStart"/>
       <w:r>
         <w:t>app</w:t>
       </w:r>
       <w:r>
-        <w:rPr>
-          <w:lang w:val="ru-RU"/>
-        </w:rPr>
         <w:t>.</w:t>
       </w:r>
       <w:r>
         <w:t>use</w:t>
       </w:r>
       <w:r>
-        <w:rPr>
-          <w:lang w:val="ru-RU"/>
-        </w:rPr>
         <w:t>(</w:t>
       </w:r>
       <w:proofErr w:type="gramEnd"/>
@@ -24194,9 +24116,6 @@
         <w:t>auth</w:t>
       </w:r>
       <w:r>
-        <w:rPr>
-          <w:lang w:val="ru-RU"/>
-        </w:rPr>
         <w:t>);</w:t>
       </w:r>
     </w:p>
@@ -24620,27 +24539,18 @@
     <w:p>
       <w:pPr>
         <w:pStyle w:val="Code0"/>
-        <w:rPr>
-          <w:lang w:val="ru-RU"/>
-        </w:rPr>
       </w:pPr>
       <w:proofErr w:type="gramStart"/>
       <w:r>
         <w:t>app</w:t>
       </w:r>
       <w:r>
-        <w:rPr>
-          <w:lang w:val="ru-RU"/>
-        </w:rPr>
         <w:t>.</w:t>
       </w:r>
       <w:r>
         <w:t>use</w:t>
       </w:r>
       <w:r>
-        <w:rPr>
-          <w:lang w:val="ru-RU"/>
-        </w:rPr>
         <w:t>(</w:t>
       </w:r>
       <w:proofErr w:type="gramEnd"/>
@@ -24648,18 +24558,12 @@
         <w:t>cookieParser</w:t>
       </w:r>
       <w:r>
-        <w:rPr>
-          <w:lang w:val="ru-RU"/>
-        </w:rPr>
         <w:t>('12345-67890-09876-54321'));</w:t>
       </w:r>
     </w:p>
     <w:p>
       <w:pPr>
         <w:pStyle w:val="Code0"/>
-        <w:rPr>
-          <w:lang w:val="ru-RU"/>
-        </w:rPr>
       </w:pPr>
     </w:p>
     <w:p>
@@ -24850,9 +24754,6 @@
     <w:p>
       <w:pPr>
         <w:pStyle w:val="Code0"/>
-        <w:rPr>
-          <w:lang w:val="ru-RU"/>
-        </w:rPr>
       </w:pPr>
       <w:r>
         <w:t xml:space="preserve">      </w:t>
@@ -24863,23 +24764,14 @@
       </w:r>
       <w:proofErr w:type="gramEnd"/>
       <w:r>
-        <w:rPr>
-          <w:lang w:val="ru-RU"/>
-        </w:rPr>
         <w:t>;</w:t>
       </w:r>
     </w:p>
     <w:p>
       <w:pPr>
         <w:pStyle w:val="Code0"/>
-        <w:rPr>
-          <w:lang w:val="ru-RU"/>
-        </w:rPr>
-      </w:pPr>
-      <w:r>
-        <w:rPr>
-          <w:lang w:val="ru-RU"/>
-        </w:rPr>
+      </w:pPr>
+      <w:r>
         <w:t xml:space="preserve">    }</w:t>
       </w:r>
     </w:p>
@@ -24894,7 +24786,6 @@
       <w:r>
         <w:rPr>
           <w:color w:val="00B050"/>
-          <w:lang w:val="ru-RU"/>
         </w:rPr>
         <w:t xml:space="preserve">    </w:t>
       </w:r>
@@ -26498,24 +26389,22 @@
     <w:p>
       <w:pPr>
         <w:pStyle w:val="Code0"/>
-      </w:pPr>
-      <w:r>
+        <w:rPr>
+          <w:lang w:val="ru-RU"/>
+        </w:rPr>
+      </w:pPr>
+      <w:r>
+        <w:rPr>
+          <w:lang w:val="ru-RU"/>
+        </w:rPr>
         <w:t>};</w:t>
       </w:r>
     </w:p>
     <w:p>
-      <w:pPr>
-        <w:rPr>
-          <w:lang w:val="en-US"/>
-        </w:rPr>
-      </w:pPr>
       <w:r>
         <w:t>Изменяем</w:t>
       </w:r>
       <w:r>
-        <w:rPr>
-          <w:lang w:val="en-US"/>
-        </w:rPr>
         <w:t xml:space="preserve"> </w:t>
       </w:r>
       <w:r>
@@ -26525,9 +26414,6 @@
         <w:t>app</w:t>
       </w:r>
       <w:r>
-        <w:rPr>
-          <w:lang w:val="en-US"/>
-        </w:rPr>
         <w:t>.</w:t>
       </w:r>
       <w:r>
@@ -26537,27 +26423,18 @@
         <w:t>js</w:t>
       </w:r>
       <w:r>
-        <w:rPr>
-          <w:lang w:val="en-US"/>
-        </w:rPr>
         <w:t xml:space="preserve"> </w:t>
       </w:r>
       <w:r>
         <w:t>таким</w:t>
       </w:r>
       <w:r>
-        <w:rPr>
-          <w:lang w:val="en-US"/>
-        </w:rPr>
         <w:t xml:space="preserve"> </w:t>
       </w:r>
       <w:r>
         <w:t>образом</w:t>
       </w:r>
       <w:r>
-        <w:rPr>
-          <w:lang w:val="en-US"/>
-        </w:rPr>
         <w:t>:</w:t>
       </w:r>
     </w:p>
@@ -27677,9 +27554,6 @@
     <w:p>
       <w:pPr>
         <w:pStyle w:val="Code0"/>
-        <w:rPr>
-          <w:lang w:val="ru-RU"/>
-        </w:rPr>
       </w:pPr>
       <w:proofErr w:type="gramStart"/>
       <w:r>
@@ -27687,36 +27561,24 @@
       </w:r>
       <w:proofErr w:type="gramEnd"/>
       <w:r>
-        <w:rPr>
-          <w:lang w:val="ru-RU"/>
-        </w:rPr>
         <w:t xml:space="preserve"> </w:t>
       </w:r>
       <w:r>
         <w:t>mongoose</w:t>
       </w:r>
       <w:r>
-        <w:rPr>
-          <w:lang w:val="ru-RU"/>
-        </w:rPr>
         <w:t xml:space="preserve"> = </w:t>
       </w:r>
       <w:r>
         <w:t>require</w:t>
       </w:r>
       <w:r>
-        <w:rPr>
-          <w:lang w:val="ru-RU"/>
-        </w:rPr>
         <w:t>('</w:t>
       </w:r>
       <w:r>
         <w:t>mongoose</w:t>
       </w:r>
       <w:r>
-        <w:rPr>
-          <w:lang w:val="ru-RU"/>
-        </w:rPr>
         <w:t>');</w:t>
       </w:r>
     </w:p>
@@ -28471,6 +28333,9 @@
     <w:p>
       <w:pPr>
         <w:pStyle w:val="Code0"/>
+        <w:rPr>
+          <w:lang w:val="ru-RU"/>
+        </w:rPr>
       </w:pPr>
       <w:r>
         <w:t xml:space="preserve">    </w:t>
@@ -28481,24 +28346,36 @@
       </w:r>
       <w:proofErr w:type="gramEnd"/>
       <w:r>
+        <w:rPr>
+          <w:lang w:val="ru-RU"/>
+        </w:rPr>
         <w:t xml:space="preserve"> (</w:t>
       </w:r>
       <w:r>
         <w:t>err</w:t>
       </w:r>
       <w:r>
+        <w:rPr>
+          <w:lang w:val="ru-RU"/>
+        </w:rPr>
         <w:t xml:space="preserve">, </w:t>
       </w:r>
       <w:r>
         <w:t>user</w:t>
       </w:r>
       <w:r>
+        <w:rPr>
+          <w:lang w:val="ru-RU"/>
+        </w:rPr>
         <w:t>) { //</w:t>
       </w:r>
       <w:r>
         <w:t>callback</w:t>
       </w:r>
       <w:r>
+        <w:rPr>
+          <w:lang w:val="ru-RU"/>
+        </w:rPr>
         <w:t xml:space="preserve">, </w:t>
       </w:r>
       <w:r>
@@ -28508,6 +28385,9 @@
         <w:t>возвращает</w:t>
       </w:r>
       <w:r>
+        <w:rPr>
+          <w:lang w:val="ru-RU"/>
+        </w:rPr>
         <w:t xml:space="preserve"> </w:t>
       </w:r>
       <w:r>
@@ -28517,6 +28397,9 @@
         <w:t>ошибку</w:t>
       </w:r>
       <w:r>
+        <w:rPr>
+          <w:lang w:val="ru-RU"/>
+        </w:rPr>
         <w:t xml:space="preserve"> </w:t>
       </w:r>
       <w:r>
@@ -28526,6 +28409,9 @@
         <w:t>или</w:t>
       </w:r>
       <w:r>
+        <w:rPr>
+          <w:lang w:val="ru-RU"/>
+        </w:rPr>
         <w:t xml:space="preserve"> </w:t>
       </w:r>
       <w:r>
@@ -28535,6 +28421,9 @@
         <w:t>нового</w:t>
       </w:r>
       <w:r>
+        <w:rPr>
+          <w:lang w:val="ru-RU"/>
+        </w:rPr>
         <w:t xml:space="preserve"> </w:t>
       </w:r>
       <w:r>
@@ -28544,6 +28433,9 @@
         <w:t>зареганого</w:t>
       </w:r>
       <w:r>
+        <w:rPr>
+          <w:lang w:val="ru-RU"/>
+        </w:rPr>
         <w:t xml:space="preserve"> </w:t>
       </w:r>
       <w:r>
@@ -28556,8 +28448,14 @@
     <w:p>
       <w:pPr>
         <w:pStyle w:val="Code0"/>
-      </w:pPr>
-      <w:r>
+        <w:rPr>
+          <w:lang w:val="ru-RU"/>
+        </w:rPr>
+      </w:pPr>
+      <w:r>
+        <w:rPr>
+          <w:lang w:val="ru-RU"/>
+        </w:rPr>
         <w:t xml:space="preserve">      </w:t>
       </w:r>
       <w:proofErr w:type="gramStart"/>
@@ -28565,6 +28463,9 @@
         <w:t>if</w:t>
       </w:r>
       <w:r>
+        <w:rPr>
+          <w:lang w:val="ru-RU"/>
+        </w:rPr>
         <w:t>(</w:t>
       </w:r>
       <w:proofErr w:type="gramEnd"/>
@@ -28572,14 +28473,23 @@
         <w:t>err</w:t>
       </w:r>
       <w:r>
+        <w:rPr>
+          <w:lang w:val="ru-RU"/>
+        </w:rPr>
         <w:t>){</w:t>
       </w:r>
     </w:p>
     <w:p>
       <w:pPr>
         <w:pStyle w:val="Code0"/>
-      </w:pPr>
-      <w:r>
+        <w:rPr>
+          <w:lang w:val="ru-RU"/>
+        </w:rPr>
+      </w:pPr>
+      <w:r>
+        <w:rPr>
+          <w:lang w:val="ru-RU"/>
+        </w:rPr>
         <w:t xml:space="preserve">        </w:t>
       </w:r>
       <w:proofErr w:type="gramStart"/>
@@ -28588,36 +28498,54 @@
       </w:r>
       <w:proofErr w:type="gramEnd"/>
       <w:r>
+        <w:rPr>
+          <w:lang w:val="ru-RU"/>
+        </w:rPr>
         <w:t xml:space="preserve"> </w:t>
       </w:r>
       <w:r>
         <w:t>res</w:t>
       </w:r>
       <w:r>
+        <w:rPr>
+          <w:lang w:val="ru-RU"/>
+        </w:rPr>
         <w:t>.</w:t>
       </w:r>
       <w:r>
         <w:t>status</w:t>
       </w:r>
       <w:r>
+        <w:rPr>
+          <w:lang w:val="ru-RU"/>
+        </w:rPr>
         <w:t>(500).</w:t>
       </w:r>
       <w:r>
         <w:t>json</w:t>
       </w:r>
       <w:r>
+        <w:rPr>
+          <w:lang w:val="ru-RU"/>
+        </w:rPr>
         <w:t>({</w:t>
       </w:r>
       <w:r>
         <w:t>err</w:t>
       </w:r>
       <w:r>
+        <w:rPr>
+          <w:lang w:val="ru-RU"/>
+        </w:rPr>
         <w:t xml:space="preserve">: </w:t>
       </w:r>
       <w:r>
         <w:t>err</w:t>
       </w:r>
       <w:r>
+        <w:rPr>
+          <w:lang w:val="ru-RU"/>
+        </w:rPr>
         <w:t xml:space="preserve">}); // </w:t>
       </w:r>
       <w:r>
@@ -28627,6 +28555,9 @@
         <w:t>вернем</w:t>
       </w:r>
       <w:r>
+        <w:rPr>
+          <w:lang w:val="ru-RU"/>
+        </w:rPr>
         <w:t xml:space="preserve"> </w:t>
       </w:r>
       <w:r>
@@ -28636,6 +28567,9 @@
         <w:t>статус</w:t>
       </w:r>
       <w:r>
+        <w:rPr>
+          <w:lang w:val="ru-RU"/>
+        </w:rPr>
         <w:t xml:space="preserve"> 500 </w:t>
       </w:r>
       <w:r>
@@ -28645,6 +28579,9 @@
         <w:t>если</w:t>
       </w:r>
       <w:r>
+        <w:rPr>
+          <w:lang w:val="ru-RU"/>
+        </w:rPr>
         <w:t xml:space="preserve"> </w:t>
       </w:r>
       <w:r>
@@ -28662,6 +28599,9 @@
         </w:rPr>
       </w:pPr>
       <w:r>
+        <w:rPr>
+          <w:lang w:val="ru-RU"/>
+        </w:rPr>
         <w:t xml:space="preserve">      </w:t>
       </w:r>
       <w:r>
@@ -29050,9 +28990,6 @@
     <w:p>
       <w:pPr>
         <w:pStyle w:val="Code0"/>
-        <w:rPr>
-          <w:lang w:val="ru-RU"/>
-        </w:rPr>
       </w:pPr>
       <w:r>
         <w:rPr>
@@ -29065,18 +29002,12 @@
         <w:t>req</w:t>
       </w:r>
       <w:r>
-        <w:rPr>
-          <w:lang w:val="ru-RU"/>
-        </w:rPr>
         <w:t>.</w:t>
       </w:r>
       <w:r>
         <w:t>logIn</w:t>
       </w:r>
       <w:r>
-        <w:rPr>
-          <w:lang w:val="ru-RU"/>
-        </w:rPr>
         <w:t>(</w:t>
       </w:r>
       <w:proofErr w:type="gramEnd"/>
@@ -29084,27 +29015,18 @@
         <w:t>user</w:t>
       </w:r>
       <w:r>
-        <w:rPr>
-          <w:lang w:val="ru-RU"/>
-        </w:rPr>
         <w:t xml:space="preserve">, </w:t>
       </w:r>
       <w:r>
         <w:t>function</w:t>
       </w:r>
       <w:r>
-        <w:rPr>
-          <w:lang w:val="ru-RU"/>
-        </w:rPr>
         <w:t xml:space="preserve"> (</w:t>
       </w:r>
       <w:r>
         <w:t>err</w:t>
       </w:r>
       <w:r>
-        <w:rPr>
-          <w:lang w:val="ru-RU"/>
-        </w:rPr>
         <w:t>){</w:t>
       </w:r>
     </w:p>
@@ -29113,9 +29035,6 @@
         <w:pStyle w:val="Code0"/>
       </w:pPr>
       <w:r>
-        <w:rPr>
-          <w:lang w:val="ru-RU"/>
-        </w:rPr>
         <w:t xml:space="preserve">      </w:t>
       </w:r>
       <w:r>
@@ -29960,26 +29879,17 @@
     <w:p>
       <w:pPr>
         <w:pStyle w:val="Code0"/>
-        <w:rPr>
-          <w:lang w:val="ru-RU"/>
-        </w:rPr>
       </w:pPr>
       <w:r>
         <w:t xml:space="preserve">      </w:t>
       </w:r>
       <w:r>
-        <w:rPr>
-          <w:lang w:val="ru-RU"/>
-        </w:rPr>
         <w:t xml:space="preserve">} </w:t>
       </w:r>
       <w:r>
         <w:t>else</w:t>
       </w:r>
       <w:r>
-        <w:rPr>
-          <w:lang w:val="ru-RU"/>
-        </w:rPr>
         <w:t xml:space="preserve"> {</w:t>
       </w:r>
     </w:p>
@@ -29991,9 +29901,6 @@
         </w:rPr>
       </w:pPr>
       <w:r>
-        <w:rPr>
-          <w:lang w:val="ru-RU"/>
-        </w:rPr>
         <w:t xml:space="preserve">        </w:t>
       </w:r>
       <w:r>
@@ -30197,17 +30104,11 @@
     <w:p>
       <w:pPr>
         <w:pStyle w:val="Code0"/>
-        <w:rPr>
-          <w:lang w:val="ru-RU"/>
-        </w:rPr>
       </w:pPr>
       <w:r>
         <w:t xml:space="preserve">  </w:t>
       </w:r>
       <w:r>
-        <w:rPr>
-          <w:lang w:val="ru-RU"/>
-        </w:rPr>
         <w:t>}</w:t>
       </w:r>
     </w:p>
@@ -30632,11 +30533,6 @@
       <w:proofErr w:type="gramEnd"/>
     </w:p>
     <w:p>
-      <w:pPr>
-        <w:rPr>
-          <w:lang w:val="en-US"/>
-        </w:rPr>
-      </w:pPr>
       <w:r>
         <w:t xml:space="preserve">Придет ответ, что регистрация успешно выполнена. Для входа, отправляем по ссылке </w:t>
       </w:r>
@@ -30812,6 +30708,127 @@
       </w:r>
     </w:p>
     <w:p/>
+    <w:p>
+      <w:r>
+        <w:t xml:space="preserve">В задании было сделать проверку на администратора для совершения некоторых действий (например, удаление блюд или добавление нового). Для этого создаем нового юзера в БД с полем </w:t>
+      </w:r>
+      <w:r>
+        <w:rPr>
+          <w:lang w:val="en-US"/>
+        </w:rPr>
+        <w:t>admin</w:t>
+      </w:r>
+      <w:r>
+        <w:t xml:space="preserve">: </w:t>
+      </w:r>
+      <w:r>
+        <w:rPr>
+          <w:lang w:val="en-US"/>
+        </w:rPr>
+        <w:t>true</w:t>
+      </w:r>
+      <w:r>
+        <w:t xml:space="preserve">. Потом в файле </w:t>
+      </w:r>
+      <w:r>
+        <w:rPr>
+          <w:lang w:val="en-US"/>
+        </w:rPr>
+        <w:t>verify</w:t>
+      </w:r>
+      <w:r>
+        <w:t>.</w:t>
+      </w:r>
+      <w:r>
+        <w:rPr>
+          <w:lang w:val="en-US"/>
+        </w:rPr>
+        <w:t>js</w:t>
+      </w:r>
+      <w:r>
+        <w:t xml:space="preserve"> </w:t>
+      </w:r>
+      <w:r>
+        <w:t xml:space="preserve">создаем копию функции </w:t>
+      </w:r>
+      <w:r>
+        <w:rPr>
+          <w:lang w:val="en-US"/>
+        </w:rPr>
+        <w:t>verifyOrdinaryUser</w:t>
+      </w:r>
+      <w:r>
+        <w:t xml:space="preserve">, только </w:t>
+      </w:r>
+      <w:proofErr w:type="gramStart"/>
+      <w:r>
+        <w:t>в</w:t>
+      </w:r>
+      <w:proofErr w:type="gramEnd"/>
+      <w:r>
+        <w:t xml:space="preserve"> </w:t>
+      </w:r>
+      <w:proofErr w:type="gramStart"/>
+      <w:r>
+        <w:t>обработчик</w:t>
+      </w:r>
+      <w:proofErr w:type="gramEnd"/>
+      <w:r>
+        <w:t xml:space="preserve"> ошибок добавляем следующее поле:</w:t>
+      </w:r>
+    </w:p>
+    <w:p>
+      <w:pPr>
+        <w:pStyle w:val="Code0"/>
+      </w:pPr>
+      <w:r>
+        <w:t xml:space="preserve">    </w:t>
+      </w:r>
+      <w:proofErr w:type="gramStart"/>
+      <w:r>
+        <w:t>jwt.verify(</w:t>
+      </w:r>
+      <w:proofErr w:type="gramEnd"/>
+      <w:r>
+        <w:t>token, config.secretKey, function (err, decoded){</w:t>
+      </w:r>
+    </w:p>
+    <w:p>
+      <w:pPr>
+        <w:pStyle w:val="Code0"/>
+      </w:pPr>
+      <w:r>
+        <w:t xml:space="preserve">      </w:t>
+      </w:r>
+      <w:proofErr w:type="gramStart"/>
+      <w:r>
+        <w:t>if</w:t>
+      </w:r>
+      <w:proofErr w:type="gramEnd"/>
+      <w:r>
+        <w:t xml:space="preserve"> (err || !decoded._doc.admin){ ...</w:t>
+      </w:r>
+    </w:p>
+    <w:p>
+      <w:r>
+        <w:t xml:space="preserve">Будет выдавать ошибку, если в возвращенном пользователе поле </w:t>
+      </w:r>
+      <w:r>
+        <w:rPr>
+          <w:lang w:val="en-US"/>
+        </w:rPr>
+        <w:t>admin</w:t>
+      </w:r>
+      <w:r>
+        <w:t xml:space="preserve"> === </w:t>
+      </w:r>
+      <w:r>
+        <w:rPr>
+          <w:lang w:val="en-US"/>
+        </w:rPr>
+        <w:t>false</w:t>
+      </w:r>
+    </w:p>
     <w:p/>
     <w:p/>
     <w:p/>
@@ -32005,20 +32022,6 @@
         </w:r>
       </w:hyperlink>
     </w:p>
-    <w:p/>
-    <w:p>
-      <w:pPr>
-        <w:pStyle w:val="a4"/>
-      </w:pPr>
-    </w:p>
-    <w:p>
-      <w:pPr>
-        <w:spacing w:after="200" w:line="276" w:lineRule="auto"/>
-      </w:pPr>
-      <w:r>
-        <w:br w:type="page"/>
-      </w:r>
-    </w:p>
     <w:p>
       <w:pPr>
         <w:rPr>
@@ -32026,11 +32029,19 @@
           <w:color w:val="FF0000"/>
         </w:rPr>
       </w:pPr>
-      <w:r>
+    </w:p>
+    <w:p>
+      <w:pPr>
         <w:rPr>
           <w:b/>
           <w:color w:val="FF0000"/>
         </w:rPr>
+      </w:pPr>
+      <w:r>
+        <w:rPr>
+          <w:b/>
+          <w:color w:val="FF0000"/>
+        </w:rPr>
         <w:lastRenderedPageBreak/>
         <w:t xml:space="preserve">Ссылки на другие документы внутри </w:t>
       </w:r>
@@ -32148,9 +32159,6 @@
     <w:p>
       <w:pPr>
         <w:pStyle w:val="Code0"/>
-        <w:rPr>
-          <w:lang w:val="ru-RU"/>
-        </w:rPr>
       </w:pPr>
       <w:r>
         <w:t xml:space="preserve">    </w:t>
@@ -32224,9 +32232,6 @@
         </w:rPr>
       </w:pPr>
       <w:r>
-        <w:rPr>
-          <w:lang w:val="ru-RU"/>
-        </w:rPr>
         <w:t xml:space="preserve">    </w:t>
       </w:r>
       <w:proofErr w:type="gramStart"/>
@@ -34973,6 +34978,18 @@
       <w:szCs w:val="24"/>
     </w:rPr>
   </w:style>
+  <w:style w:type="character" w:styleId="aa">
+    <w:name w:val="FollowedHyperlink"/>
+    <w:basedOn w:val="a0"/>
+    <w:uiPriority w:val="99"/>
+    <w:semiHidden/>
+    <w:unhideWhenUsed/>
+    <w:rsid w:val="001F7CEB"/>
+    <w:rPr>
+      <w:color w:val="800080" w:themeColor="followedHyperlink"/>
+      <w:u w:val="single"/>
+    </w:rPr>
+  </w:style>
 </w:styles>
 </file>
 
@@ -35264,7 +35281,7 @@
 </file>
 
 <file path=customXml/itemProps1.xml><?xml version="1.0" encoding="utf-8"?>
-<ds:datastoreItem xmlns:ds="http://schemas.openxmlformats.org/officeDocument/2006/customXml" ds:itemID="{CE008FFE-EE35-4882-8FB7-9A10E0C27CCE}">
+<ds:datastoreItem xmlns:ds="http://schemas.openxmlformats.org/officeDocument/2006/customXml" ds:itemID="{55C443B5-9268-42AA-9D99-5DD65B16099C}">
   <ds:schemaRefs>
     <ds:schemaRef ds:uri="http://schemas.openxmlformats.org/officeDocument/2006/bibliography"/>
   </ds:schemaRefs>

</xml_diff>

<commit_message>
start learn js ES2015
</commit_message>
<xml_diff>
--- a/server_side/Nodejs.docx
+++ b/server_side/Nodejs.docx
@@ -195,7 +195,19 @@
         <w:rPr>
           <w:lang w:val="en-US"/>
         </w:rPr>
-        <w:t xml:space="preserve">Node.js </w:t>
+        <w:t>Node</w:t>
+      </w:r>
+      <w:r>
+        <w:t>.</w:t>
+      </w:r>
+      <w:r>
+        <w:rPr>
+          <w:lang w:val="en-US"/>
+        </w:rPr>
+        <w:t>js</w:t>
+      </w:r>
+      <w:r>
+        <w:t xml:space="preserve"> </w:t>
       </w:r>
       <w:r>
         <w:t xml:space="preserve">и в браузере </w:t>
@@ -353,16 +365,69 @@
       <w:pPr>
         <w:rPr>
           <w:b/>
-          <w:lang w:val="en-US"/>
+        </w:rPr>
+      </w:pPr>
+    </w:p>
+    <w:p>
+      <w:r>
+        <w:rPr>
+          <w:b/>
+          <w:lang w:val="en-US"/>
+        </w:rPr>
+        <w:t>Forever</w:t>
+      </w:r>
+      <w:r>
+        <w:rPr>
+          <w:b/>
+        </w:rPr>
+        <w:t xml:space="preserve"> - </w:t>
+      </w:r>
+      <w:r>
+        <w:t>запускает сервак так, что бы он не падал от ошибок</w:t>
+      </w:r>
+    </w:p>
+    <w:p>
+      <w:pPr>
+        <w:pStyle w:val="Code0"/>
+      </w:pPr>
+      <w:r>
+        <w:t>npm install forever -g</w:t>
+      </w:r>
+    </w:p>
+    <w:p>
+      <w:pPr>
+        <w:pStyle w:val="Code0"/>
+        <w:rPr>
+          <w:lang w:val="ru-RU"/>
+        </w:rPr>
+      </w:pPr>
+      <w:r>
+        <w:t>forever</w:t>
+      </w:r>
+      <w:r>
+        <w:t xml:space="preserve"> </w:t>
+      </w:r>
+      <w:r>
+        <w:t>start</w:t>
+      </w:r>
+      <w:r>
+        <w:t xml:space="preserve"> </w:t>
+      </w:r>
+      <w:r>
+        <w:t>server.js</w:t>
+      </w:r>
+    </w:p>
+    <w:p>
+      <w:pPr>
+        <w:pStyle w:val="Code0"/>
+        <w:rPr>
+          <w:lang w:val="ru-RU"/>
         </w:rPr>
       </w:pPr>
     </w:p>
     <w:p>
       <w:pPr>
         <w:pStyle w:val="Header"/>
-        <w:rPr>
-          <w:lang w:val="en-US"/>
-        </w:rPr>
       </w:pPr>
       <w:r>
         <w:t>Установка сервера</w:t>
@@ -421,7 +486,6 @@
       <w:pPr>
         <w:rPr>
           <w:b/>
-          <w:lang w:val="en-US"/>
         </w:rPr>
       </w:pPr>
       <w:r>
@@ -443,18 +507,11 @@
         <w:t>Выкачиваем инсталляху с основного сайта, ставим. Вместе с нодой обновляется и npm. Таким же образом сервер обновляется - просто ставим поверх новый.</w:t>
       </w:r>
     </w:p>
-    <w:p>
-      <w:pPr>
-        <w:rPr>
-          <w:lang w:val="en-US"/>
-        </w:rPr>
-      </w:pPr>
-    </w:p>
+    <w:p/>
     <w:p>
       <w:pPr>
         <w:rPr>
           <w:b/>
-          <w:lang w:val="en-US"/>
         </w:rPr>
       </w:pPr>
       <w:r>
@@ -462,7 +519,21 @@
           <w:b/>
           <w:lang w:val="en-US"/>
         </w:rPr>
-        <w:t>Ubuntu:</w:t>
+        <w:t>Ubuntu</w:t>
+      </w:r>
+      <w:r>
+        <w:rPr>
+          <w:b/>
+        </w:rPr>
+        <w:t>:</w:t>
+      </w:r>
+    </w:p>
+    <w:p>
+      <w:pPr>
+        <w:pStyle w:val="Code0"/>
+      </w:pPr>
+      <w:r>
+        <w:t>sudo apt-get install curl</w:t>
       </w:r>
     </w:p>
     <w:p>
@@ -501,13 +572,11 @@
       <w:pPr>
         <w:rPr>
           <w:b/>
-          <w:lang w:val="en-US"/>
         </w:rPr>
       </w:pPr>
       <w:r>
         <w:rPr>
           <w:b/>
-          <w:lang w:val="en-US"/>
         </w:rPr>
         <w:t>Debian:</w:t>
       </w:r>
@@ -517,6 +586,14 @@
         <w:pStyle w:val="Code0"/>
       </w:pPr>
       <w:r>
+        <w:t>apt-get install curl</w:t>
+      </w:r>
+    </w:p>
+    <w:p>
+      <w:pPr>
+        <w:pStyle w:val="Code0"/>
+      </w:pPr>
+      <w:r>
         <w:t>curl -sL ht</w:t>
       </w:r>
       <w:r>
@@ -659,9 +736,6 @@
     <w:p>
       <w:pPr>
         <w:pStyle w:val="Code0"/>
-        <w:rPr>
-          <w:lang w:val="ru-RU"/>
-        </w:rPr>
       </w:pPr>
       <w:r>
         <w:t>sudo ln -sf /usr/local/n/versions/node/&lt;VERSION&gt;/bin/node /usr/bin/node</w:t>
@@ -680,9 +754,6 @@
     <w:p>
       <w:pPr>
         <w:pStyle w:val="Header"/>
-        <w:rPr>
-          <w:lang w:val="en-US"/>
-        </w:rPr>
       </w:pPr>
       <w:r>
         <w:t xml:space="preserve">Команды </w:t>
@@ -767,39 +838,102 @@
     <w:p>
       <w:pPr>
         <w:pStyle w:val="Code0"/>
-      </w:pPr>
-      <w:r>
-        <w:t>node -v</w:t>
-      </w:r>
-    </w:p>
-    <w:p>
-      <w:pPr>
-        <w:pStyle w:val="Code0"/>
-      </w:pPr>
-      <w:r>
-        <w:t>npm -v</w:t>
-      </w:r>
-    </w:p>
-    <w:p>
-      <w:pPr>
-        <w:pStyle w:val="Code0"/>
-        <w:rPr>
-          <w:lang w:val="ru-RU"/>
-        </w:rPr>
-      </w:pPr>
-      <w:r>
-        <w:t>node global // глобальный обьект ноды, как window в браузере</w:t>
-      </w:r>
-    </w:p>
-    <w:p>
-      <w:pPr>
-        <w:pStyle w:val="Code0"/>
-        <w:rPr>
-          <w:lang w:val="ru-RU"/>
-        </w:rPr>
-      </w:pPr>
-      <w:r>
-        <w:t xml:space="preserve">node process // </w:t>
+        <w:rPr>
+          <w:lang w:val="ru-RU"/>
+        </w:rPr>
+      </w:pPr>
+      <w:r>
+        <w:t>node</w:t>
+      </w:r>
+      <w:r>
+        <w:rPr>
+          <w:lang w:val="ru-RU"/>
+        </w:rPr>
+        <w:t xml:space="preserve"> -</w:t>
+      </w:r>
+      <w:r>
+        <w:t>v</w:t>
+      </w:r>
+    </w:p>
+    <w:p>
+      <w:pPr>
+        <w:pStyle w:val="Code0"/>
+        <w:rPr>
+          <w:lang w:val="ru-RU"/>
+        </w:rPr>
+      </w:pPr>
+      <w:r>
+        <w:t>npm</w:t>
+      </w:r>
+      <w:r>
+        <w:rPr>
+          <w:lang w:val="ru-RU"/>
+        </w:rPr>
+        <w:t xml:space="preserve"> -</w:t>
+      </w:r>
+      <w:r>
+        <w:t>v</w:t>
+      </w:r>
+    </w:p>
+    <w:p>
+      <w:pPr>
+        <w:pStyle w:val="Code0"/>
+        <w:rPr>
+          <w:lang w:val="ru-RU"/>
+        </w:rPr>
+      </w:pPr>
+      <w:r>
+        <w:t>node</w:t>
+      </w:r>
+      <w:r>
+        <w:rPr>
+          <w:lang w:val="ru-RU"/>
+        </w:rPr>
+        <w:t xml:space="preserve"> </w:t>
+      </w:r>
+      <w:r>
+        <w:t>global</w:t>
+      </w:r>
+      <w:r>
+        <w:rPr>
+          <w:lang w:val="ru-RU"/>
+        </w:rPr>
+        <w:t xml:space="preserve"> // глобальный обьект ноды, как </w:t>
+      </w:r>
+      <w:r>
+        <w:t>window</w:t>
+      </w:r>
+      <w:r>
+        <w:rPr>
+          <w:lang w:val="ru-RU"/>
+        </w:rPr>
+        <w:t xml:space="preserve"> в браузере</w:t>
+      </w:r>
+    </w:p>
+    <w:p>
+      <w:pPr>
+        <w:pStyle w:val="Code0"/>
+        <w:rPr>
+          <w:lang w:val="ru-RU"/>
+        </w:rPr>
+      </w:pPr>
+      <w:r>
+        <w:t>node</w:t>
+      </w:r>
+      <w:r>
+        <w:rPr>
+          <w:lang w:val="ru-RU"/>
+        </w:rPr>
+        <w:t xml:space="preserve"> </w:t>
+      </w:r>
+      <w:r>
+        <w:t>process</w:t>
+      </w:r>
+      <w:r>
+        <w:rPr>
+          <w:lang w:val="ru-RU"/>
+        </w:rPr>
+        <w:t xml:space="preserve"> // </w:t>
       </w:r>
       <w:r>
         <w:rPr>
@@ -1024,6 +1158,7 @@
         <w:pStyle w:val="Code0"/>
       </w:pPr>
       <w:r>
+        <w:lastRenderedPageBreak/>
         <w:t>module.exports = function () {</w:t>
       </w:r>
     </w:p>
@@ -1084,7 +1219,6 @@
     </w:p>
     <w:p>
       <w:r>
-        <w:lastRenderedPageBreak/>
         <w:t xml:space="preserve">Например, сохранили его под названием </w:t>
       </w:r>
       <w:r>
@@ -1902,6 +2036,7 @@
     </w:p>
     <w:p>
       <w:r>
+        <w:lastRenderedPageBreak/>
         <w:t xml:space="preserve">Каждый модуль обычно имеет </w:t>
       </w:r>
       <w:r>
@@ -1971,7 +2106,6 @@
     </w:p>
     <w:p>
       <w:r>
-        <w:lastRenderedPageBreak/>
         <w:t>Первая цифра - главная версия, которая не обязательно будет иметь обратную совместимость. Вторая цифра - минор версия, где были исправленны серьезные баги или добавлена новая функциональность</w:t>
       </w:r>
     </w:p>
@@ -2780,6 +2914,7 @@
         <w:pStyle w:val="Code0"/>
       </w:pPr>
       <w:r>
+        <w:lastRenderedPageBreak/>
         <w:t>var argv = require('yargs')</w:t>
       </w:r>
     </w:p>
@@ -3853,6 +3988,7 @@
         <w:rPr>
           <w:lang w:val="en-US"/>
         </w:rPr>
+        <w:lastRenderedPageBreak/>
         <w:t>fs</w:t>
       </w:r>
       <w:r>
@@ -4083,18 +4219,10 @@
     </w:p>
     <w:p/>
     <w:p>
-      <w:pPr>
-        <w:rPr>
-          <w:lang w:val="en-US"/>
-        </w:rPr>
-      </w:pPr>
       <w:r>
         <w:t>После этого, заинсталлим пакеты. Например</w:t>
       </w:r>
       <w:r>
-        <w:rPr>
-          <w:lang w:val="en-US"/>
-        </w:rPr>
         <w:t xml:space="preserve"> </w:t>
       </w:r>
       <w:r>
@@ -4104,51 +4232,49 @@
         <w:t>lodash</w:t>
       </w:r>
       <w:r>
-        <w:rPr>
-          <w:lang w:val="en-US"/>
-        </w:rPr>
         <w:t>:</w:t>
       </w:r>
     </w:p>
     <w:p>
       <w:pPr>
         <w:pStyle w:val="Code0"/>
+        <w:rPr>
+          <w:lang w:val="ru-RU"/>
+        </w:rPr>
       </w:pPr>
       <w:r>
         <w:t>npm</w:t>
       </w:r>
       <w:r>
+        <w:rPr>
+          <w:lang w:val="ru-RU"/>
+        </w:rPr>
         <w:t xml:space="preserve"> </w:t>
       </w:r>
       <w:r>
         <w:t>install</w:t>
       </w:r>
       <w:r>
+        <w:rPr>
+          <w:lang w:val="ru-RU"/>
+        </w:rPr>
         <w:t xml:space="preserve"> </w:t>
       </w:r>
       <w:r>
         <w:t>lodash</w:t>
       </w:r>
       <w:r>
+        <w:rPr>
+          <w:lang w:val="ru-RU"/>
+        </w:rPr>
         <w:t xml:space="preserve"> --</w:t>
       </w:r>
       <w:r>
         <w:t>save</w:t>
       </w:r>
     </w:p>
-    <w:p>
-      <w:pPr>
-        <w:rPr>
-          <w:lang w:val="en-US"/>
-        </w:rPr>
-      </w:pPr>
-    </w:p>
-    <w:p>
-      <w:pPr>
-        <w:rPr>
-          <w:lang w:val="en-US"/>
-        </w:rPr>
-      </w:pPr>
+    <w:p/>
+    <w:p>
       <w:r>
         <w:rPr>
           <w:lang w:val="en-US"/>
@@ -4156,18 +4282,12 @@
         <w:t>Npm</w:t>
       </w:r>
       <w:r>
-        <w:rPr>
-          <w:lang w:val="en-US"/>
-        </w:rPr>
         <w:t xml:space="preserve"> </w:t>
       </w:r>
       <w:r>
         <w:t>создаст</w:t>
       </w:r>
       <w:r>
-        <w:rPr>
-          <w:lang w:val="en-US"/>
-        </w:rPr>
         <w:t xml:space="preserve"> </w:t>
       </w:r>
       <w:r>
@@ -4176,63 +4296,64 @@
       <w:r>
         <w:rPr>
           <w:b/>
-          <w:lang w:val="en-US"/>
-        </w:rPr>
-        <w:t xml:space="preserve"> node_modules</w:t>
-      </w:r>
-      <w:r>
-        <w:rPr>
-          <w:lang w:val="en-US"/>
-        </w:rPr>
+        </w:rPr>
+        <w:t xml:space="preserve"> </w:t>
+      </w:r>
+      <w:r>
+        <w:rPr>
+          <w:b/>
+          <w:lang w:val="en-US"/>
+        </w:rPr>
+        <w:t>node</w:t>
+      </w:r>
+      <w:r>
+        <w:rPr>
+          <w:b/>
+        </w:rPr>
+        <w:t>_</w:t>
+      </w:r>
+      <w:r>
+        <w:rPr>
+          <w:b/>
+          <w:lang w:val="en-US"/>
+        </w:rPr>
+        <w:t>modules</w:t>
+      </w:r>
+      <w:r>
         <w:t xml:space="preserve"> </w:t>
       </w:r>
       <w:r>
         <w:t>и</w:t>
       </w:r>
       <w:r>
-        <w:rPr>
-          <w:lang w:val="en-US"/>
-        </w:rPr>
         <w:t xml:space="preserve"> </w:t>
       </w:r>
       <w:r>
         <w:t>заинсталлит</w:t>
       </w:r>
       <w:r>
-        <w:rPr>
-          <w:lang w:val="en-US"/>
-        </w:rPr>
         <w:t xml:space="preserve"> </w:t>
       </w:r>
       <w:r>
         <w:t>туда</w:t>
       </w:r>
       <w:r>
-        <w:rPr>
-          <w:lang w:val="en-US"/>
-        </w:rPr>
         <w:t xml:space="preserve"> </w:t>
       </w:r>
       <w:r>
         <w:t>библиотеку</w:t>
       </w:r>
       <w:r>
-        <w:rPr>
-          <w:lang w:val="en-US"/>
-        </w:rPr>
-        <w:t xml:space="preserve"> </w:t>
-      </w:r>
-      <w:r>
-        <w:rPr>
-          <w:lang w:val="en-US"/>
-        </w:rPr>
-        <w:t>lodash.</w:t>
-      </w:r>
-      <w:r>
-        <w:rPr>
-          <w:lang w:val="en-US"/>
-        </w:rPr>
-        <w:t xml:space="preserve"> </w:t>
+        <w:t xml:space="preserve"> </w:t>
+      </w:r>
+      <w:r>
+        <w:rPr>
+          <w:lang w:val="en-US"/>
+        </w:rPr>
+        <w:t>lodash</w:t>
+      </w:r>
+      <w:r>
+        <w:t xml:space="preserve">. </w:t>
       </w:r>
       <w:r>
         <w:t xml:space="preserve">В </w:t>
@@ -4242,45 +4363,94 @@
           <w:b/>
           <w:lang w:val="en-US"/>
         </w:rPr>
-        <w:t>package.json</w:t>
+        <w:t>package</w:t>
+      </w:r>
+      <w:r>
+        <w:rPr>
+          <w:b/>
+        </w:rPr>
+        <w:t>.</w:t>
+      </w:r>
+      <w:r>
+        <w:rPr>
+          <w:b/>
+          <w:lang w:val="en-US"/>
+        </w:rPr>
+        <w:t>json</w:t>
       </w:r>
       <w:r>
         <w:t xml:space="preserve"> будет добавлено свойство</w:t>
       </w:r>
       <w:r>
-        <w:rPr>
-          <w:lang w:val="en-US"/>
-        </w:rPr>
         <w:t>:</w:t>
       </w:r>
     </w:p>
     <w:p>
       <w:pPr>
         <w:pStyle w:val="Code0"/>
-      </w:pPr>
-      <w:r>
-        <w:t>"dependencies": {</w:t>
-      </w:r>
-    </w:p>
-    <w:p>
-      <w:pPr>
-        <w:pStyle w:val="Code0"/>
-      </w:pPr>
-      <w:r>
-        <w:t xml:space="preserve">  "lodash": "^4.13.1"</w:t>
-      </w:r>
-    </w:p>
-    <w:p>
-      <w:pPr>
-        <w:pStyle w:val="Code0"/>
-      </w:pPr>
-      <w:r>
+        <w:rPr>
+          <w:lang w:val="ru-RU"/>
+        </w:rPr>
+      </w:pPr>
+      <w:r>
+        <w:rPr>
+          <w:lang w:val="ru-RU"/>
+        </w:rPr>
+        <w:t>"</w:t>
+      </w:r>
+      <w:r>
+        <w:t>dependencies</w:t>
+      </w:r>
+      <w:r>
+        <w:rPr>
+          <w:lang w:val="ru-RU"/>
+        </w:rPr>
+        <w:t>": {</w:t>
+      </w:r>
+    </w:p>
+    <w:p>
+      <w:pPr>
+        <w:pStyle w:val="Code0"/>
+        <w:rPr>
+          <w:lang w:val="ru-RU"/>
+        </w:rPr>
+      </w:pPr>
+      <w:r>
+        <w:rPr>
+          <w:lang w:val="ru-RU"/>
+        </w:rPr>
+        <w:t xml:space="preserve">  "</w:t>
+      </w:r>
+      <w:r>
+        <w:t>lodash</w:t>
+      </w:r>
+      <w:r>
+        <w:rPr>
+          <w:lang w:val="ru-RU"/>
+        </w:rPr>
+        <w:t>": "^4.13.1"</w:t>
+      </w:r>
+    </w:p>
+    <w:p>
+      <w:pPr>
+        <w:pStyle w:val="Code0"/>
+        <w:rPr>
+          <w:lang w:val="ru-RU"/>
+        </w:rPr>
+      </w:pPr>
+      <w:r>
+        <w:rPr>
+          <w:lang w:val="ru-RU"/>
+        </w:rPr>
         <w:t>}</w:t>
       </w:r>
     </w:p>
     <w:p>
       <w:pPr>
         <w:pStyle w:val="Code0"/>
+        <w:rPr>
+          <w:lang w:val="ru-RU"/>
+        </w:rPr>
       </w:pPr>
     </w:p>
     <w:p>
@@ -4317,9 +4487,21 @@
     <w:p>
       <w:pPr>
         <w:pStyle w:val="Code0"/>
-      </w:pPr>
-      <w:r>
-        <w:t>npm install</w:t>
+        <w:rPr>
+          <w:lang w:val="ru-RU"/>
+        </w:rPr>
+      </w:pPr>
+      <w:r>
+        <w:t>npm</w:t>
+      </w:r>
+      <w:r>
+        <w:rPr>
+          <w:lang w:val="ru-RU"/>
+        </w:rPr>
+        <w:t xml:space="preserve"> </w:t>
+      </w:r>
+      <w:r>
+        <w:t>install</w:t>
       </w:r>
     </w:p>
     <w:p>
@@ -4714,6 +4896,7 @@
         <w:pStyle w:val="Code0"/>
       </w:pPr>
       <w:r>
+        <w:lastRenderedPageBreak/>
         <w:t xml:space="preserve">curl </w:t>
       </w:r>
       <w:r>
@@ -4859,7 +5042,6 @@
         <w:rPr>
           <w:b/>
         </w:rPr>
-        <w:lastRenderedPageBreak/>
         <w:t>Вариант сервера посложнее</w:t>
       </w:r>
     </w:p>
@@ -5546,6 +5728,7 @@
     <w:p/>
     <w:p>
       <w:r>
+        <w:lastRenderedPageBreak/>
         <w:t>В</w:t>
       </w:r>
       <w:r>
@@ -5563,7 +5746,16 @@
         </w:rPr>
       </w:pPr>
       <w:r>
-        <w:t>npm init</w:t>
+        <w:t>npm</w:t>
+      </w:r>
+      <w:r>
+        <w:rPr>
+          <w:lang w:val="ru-RU"/>
+        </w:rPr>
+        <w:t xml:space="preserve"> </w:t>
+      </w:r>
+      <w:r>
+        <w:t>init</w:t>
       </w:r>
     </w:p>
     <w:p>
@@ -5607,7 +5799,6 @@
     <w:p/>
     <w:p>
       <w:r>
-        <w:lastRenderedPageBreak/>
         <w:t>После этого, заинсталлим экспресс:</w:t>
       </w:r>
     </w:p>
@@ -7241,6 +7432,7 @@
         </w:rPr>
       </w:pPr>
       <w:r>
+        <w:lastRenderedPageBreak/>
         <w:t>app</w:t>
       </w:r>
       <w:r>
@@ -7331,895 +7523,895 @@
         </w:rPr>
       </w:pPr>
       <w:r>
+        <w:t xml:space="preserve">  next</w:t>
+      </w:r>
+      <w:r>
+        <w:rPr>
+          <w:lang w:val="ru-RU"/>
+        </w:rPr>
+        <w:t>(); // позволяет продолжить выполнение</w:t>
+      </w:r>
+    </w:p>
+    <w:p>
+      <w:pPr>
+        <w:pStyle w:val="Code0"/>
+        <w:rPr>
+          <w:lang w:val="ru-RU"/>
+        </w:rPr>
+      </w:pPr>
+      <w:r>
+        <w:rPr>
+          <w:lang w:val="ru-RU"/>
+        </w:rPr>
+        <w:t>});</w:t>
+      </w:r>
+    </w:p>
+    <w:p>
+      <w:pPr>
+        <w:pStyle w:val="Code0"/>
+        <w:rPr>
+          <w:lang w:val="ru-RU"/>
+        </w:rPr>
+      </w:pPr>
+    </w:p>
+    <w:p>
+      <w:pPr>
+        <w:pStyle w:val="Code0"/>
+        <w:rPr>
+          <w:color w:val="00B050"/>
+          <w:lang w:val="ru-RU"/>
+        </w:rPr>
+      </w:pPr>
+      <w:r>
+        <w:rPr>
+          <w:color w:val="00B050"/>
+          <w:lang w:val="ru-RU"/>
+        </w:rPr>
+        <w:t>// по гету отдает что-то. Например, достает из БД</w:t>
+      </w:r>
+    </w:p>
+    <w:p>
+      <w:pPr>
+        <w:pStyle w:val="Code0"/>
+        <w:rPr>
+          <w:color w:val="00B050"/>
+          <w:lang w:val="ru-RU"/>
+        </w:rPr>
+      </w:pPr>
+      <w:r>
+        <w:rPr>
+          <w:color w:val="00B050"/>
+          <w:lang w:val="ru-RU"/>
+        </w:rPr>
+        <w:t xml:space="preserve">// </w:t>
+      </w:r>
+      <w:r>
+        <w:rPr>
+          <w:color w:val="00B050"/>
+        </w:rPr>
+        <w:t>next</w:t>
+      </w:r>
+      <w:r>
+        <w:rPr>
+          <w:color w:val="00B050"/>
+          <w:lang w:val="ru-RU"/>
+        </w:rPr>
+        <w:t xml:space="preserve"> не вызывается, так что выполнения функции процесс прерывается</w:t>
+      </w:r>
+    </w:p>
+    <w:p>
+      <w:pPr>
+        <w:pStyle w:val="Code0"/>
+      </w:pPr>
+      <w:r>
+        <w:t>app.get('/dishes', function (req, res, next){</w:t>
+      </w:r>
+    </w:p>
+    <w:p>
+      <w:pPr>
+        <w:pStyle w:val="Code0"/>
+        <w:rPr>
+          <w:lang w:val="ru-RU"/>
+        </w:rPr>
+      </w:pPr>
+      <w:r>
+        <w:t xml:space="preserve">  res</w:t>
+      </w:r>
+      <w:r>
+        <w:rPr>
+          <w:lang w:val="ru-RU"/>
+        </w:rPr>
+        <w:t>.</w:t>
+      </w:r>
+      <w:r>
+        <w:t>end</w:t>
+      </w:r>
+      <w:r>
+        <w:rPr>
+          <w:lang w:val="ru-RU"/>
+        </w:rPr>
+        <w:t>('</w:t>
+      </w:r>
+      <w:r>
+        <w:t>any</w:t>
+      </w:r>
+      <w:r>
+        <w:rPr>
+          <w:lang w:val="ru-RU"/>
+        </w:rPr>
+        <w:t xml:space="preserve"> </w:t>
+      </w:r>
+      <w:r>
+        <w:t>data</w:t>
+      </w:r>
+      <w:r>
+        <w:rPr>
+          <w:lang w:val="ru-RU"/>
+        </w:rPr>
+        <w:t>');</w:t>
+      </w:r>
+    </w:p>
+    <w:p>
+      <w:pPr>
+        <w:pStyle w:val="Code0"/>
+        <w:rPr>
+          <w:lang w:val="ru-RU"/>
+        </w:rPr>
+      </w:pPr>
+      <w:r>
+        <w:rPr>
+          <w:lang w:val="ru-RU"/>
+        </w:rPr>
+        <w:t>});</w:t>
+      </w:r>
+    </w:p>
+    <w:p>
+      <w:pPr>
+        <w:pStyle w:val="Code0"/>
+        <w:rPr>
+          <w:lang w:val="ru-RU"/>
+        </w:rPr>
+      </w:pPr>
+    </w:p>
+    <w:p>
+      <w:pPr>
+        <w:pStyle w:val="Code0"/>
+        <w:rPr>
+          <w:color w:val="00B050"/>
+          <w:lang w:val="ru-RU"/>
+        </w:rPr>
+      </w:pPr>
+      <w:r>
+        <w:rPr>
+          <w:color w:val="00B050"/>
+          <w:lang w:val="ru-RU"/>
+        </w:rPr>
+        <w:t>// по посту добавляет новую информацию</w:t>
+      </w:r>
+    </w:p>
+    <w:p>
+      <w:pPr>
+        <w:pStyle w:val="Code0"/>
+      </w:pPr>
+      <w:r>
+        <w:t>app.post('/dishes', function (req, res, next){</w:t>
+      </w:r>
+    </w:p>
+    <w:p>
+      <w:pPr>
+        <w:pStyle w:val="Code0"/>
+      </w:pPr>
+      <w:r>
+        <w:t xml:space="preserve">  res.end('Will add data ' + req.body.name + ' with details: ' + req.body.description);</w:t>
+      </w:r>
+    </w:p>
+    <w:p>
+      <w:pPr>
+        <w:pStyle w:val="Code0"/>
+        <w:rPr>
+          <w:lang w:val="ru-RU"/>
+        </w:rPr>
+      </w:pPr>
+      <w:r>
+        <w:rPr>
+          <w:lang w:val="ru-RU"/>
+        </w:rPr>
+        <w:t>});</w:t>
+      </w:r>
+    </w:p>
+    <w:p>
+      <w:pPr>
+        <w:pStyle w:val="Code0"/>
+        <w:ind w:left="0"/>
+        <w:rPr>
+          <w:lang w:val="ru-RU"/>
+        </w:rPr>
+      </w:pPr>
+    </w:p>
+    <w:p>
+      <w:pPr>
+        <w:pStyle w:val="Code0"/>
+        <w:rPr>
+          <w:color w:val="00B050"/>
+        </w:rPr>
+      </w:pPr>
+      <w:r>
+        <w:rPr>
+          <w:color w:val="00B050"/>
+          <w:lang w:val="ru-RU"/>
+        </w:rPr>
+        <w:t xml:space="preserve">// по достает итем по </w:t>
+      </w:r>
+      <w:r>
+        <w:rPr>
+          <w:color w:val="00B050"/>
+        </w:rPr>
+        <w:t>ID</w:t>
+      </w:r>
+      <w:r>
+        <w:rPr>
+          <w:color w:val="00B050"/>
+          <w:lang w:val="ru-RU"/>
+        </w:rPr>
+        <w:t xml:space="preserve">. </w:t>
+      </w:r>
+      <w:r>
+        <w:rPr>
+          <w:color w:val="00B050"/>
+        </w:rPr>
+        <w:t>Добавить и delete - тоже самое</w:t>
+      </w:r>
+    </w:p>
+    <w:p>
+      <w:pPr>
+        <w:pStyle w:val="Code0"/>
+      </w:pPr>
+      <w:r>
+        <w:t>app.get('/dishes/:dishId', function (req, res, next){</w:t>
+      </w:r>
+    </w:p>
+    <w:p>
+      <w:pPr>
+        <w:pStyle w:val="Code0"/>
+      </w:pPr>
+      <w:r>
+        <w:t xml:space="preserve">  res.end('Will add data ' + req.params.dishId);</w:t>
+      </w:r>
+    </w:p>
+    <w:p>
+      <w:pPr>
+        <w:pStyle w:val="Code0"/>
+      </w:pPr>
+      <w:r>
+        <w:t>});</w:t>
+      </w:r>
+    </w:p>
+    <w:p>
+      <w:pPr>
+        <w:pStyle w:val="Code0"/>
+      </w:pPr>
+    </w:p>
+    <w:p>
+      <w:pPr>
+        <w:pStyle w:val="Code0"/>
+        <w:rPr>
+          <w:color w:val="00B050"/>
+        </w:rPr>
+      </w:pPr>
+      <w:r>
+        <w:rPr>
+          <w:color w:val="00B050"/>
+        </w:rPr>
+        <w:t>// модифицировать уже имеюийся итем</w:t>
+      </w:r>
+    </w:p>
+    <w:p>
+      <w:pPr>
+        <w:pStyle w:val="Code0"/>
+      </w:pPr>
+      <w:r>
+        <w:t>app.put('/dishes/:dishId', function (req, res, next){</w:t>
+      </w:r>
+    </w:p>
+    <w:p>
+      <w:pPr>
+        <w:pStyle w:val="Code0"/>
+      </w:pPr>
+      <w:r>
+        <w:t xml:space="preserve">  res.write('Updating data: ' + req.params.dishId + '/n');</w:t>
+      </w:r>
+    </w:p>
+    <w:p>
+      <w:pPr>
+        <w:pStyle w:val="Code0"/>
+      </w:pPr>
+      <w:r>
+        <w:t xml:space="preserve">  res.end('Will update data ' + req.body.name + 'with details: ' + req.body.description);</w:t>
+      </w:r>
+    </w:p>
+    <w:p>
+      <w:pPr>
+        <w:pStyle w:val="Code0"/>
+        <w:rPr>
+          <w:lang w:val="ru-RU"/>
+        </w:rPr>
+      </w:pPr>
+      <w:r>
+        <w:rPr>
+          <w:lang w:val="ru-RU"/>
+        </w:rPr>
+        <w:t>});</w:t>
+      </w:r>
+    </w:p>
+    <w:p>
+      <w:pPr>
+        <w:pStyle w:val="Code0"/>
+        <w:rPr>
+          <w:lang w:val="ru-RU"/>
+        </w:rPr>
+      </w:pPr>
+    </w:p>
+    <w:p>
+      <w:pPr>
+        <w:pStyle w:val="Code0"/>
+        <w:rPr>
+          <w:color w:val="00B050"/>
+          <w:lang w:val="ru-RU"/>
+        </w:rPr>
+      </w:pPr>
+      <w:r>
+        <w:rPr>
+          <w:color w:val="00B050"/>
+          <w:lang w:val="ru-RU"/>
+        </w:rPr>
+        <w:t xml:space="preserve">// любой запрос (например </w:t>
+      </w:r>
+      <w:r>
+        <w:rPr>
+          <w:color w:val="00B050"/>
+        </w:rPr>
+        <w:t>about</w:t>
+      </w:r>
+      <w:r>
+        <w:rPr>
+          <w:color w:val="00B050"/>
+          <w:lang w:val="ru-RU"/>
+        </w:rPr>
+        <w:t>.</w:t>
+      </w:r>
+      <w:r>
+        <w:rPr>
+          <w:color w:val="00B050"/>
+        </w:rPr>
+        <w:t>html</w:t>
+      </w:r>
+      <w:r>
+        <w:rPr>
+          <w:color w:val="00B050"/>
+          <w:lang w:val="ru-RU"/>
+        </w:rPr>
+        <w:t xml:space="preserve">) будет искаться в папке </w:t>
+      </w:r>
+      <w:r>
+        <w:rPr>
+          <w:color w:val="00B050"/>
+        </w:rPr>
+        <w:t>public</w:t>
+      </w:r>
+    </w:p>
+    <w:p>
+      <w:pPr>
+        <w:pStyle w:val="Code0"/>
+      </w:pPr>
+      <w:r>
+        <w:t>app.use(express.static(__dirname + '/public'));</w:t>
+      </w:r>
+    </w:p>
+    <w:p>
+      <w:pPr>
+        <w:pStyle w:val="Code0"/>
+      </w:pPr>
+    </w:p>
+    <w:p>
+      <w:pPr>
+        <w:pStyle w:val="Code0"/>
+      </w:pPr>
+      <w:r>
+        <w:t>app.listen(port, hostname, function (){</w:t>
+      </w:r>
+    </w:p>
+    <w:p>
+      <w:pPr>
+        <w:pStyle w:val="Code0"/>
+      </w:pPr>
+      <w:r>
+        <w:t xml:space="preserve">  console.log('Server running at http ' + hostname + ':' + port);</w:t>
+      </w:r>
+    </w:p>
+    <w:p>
+      <w:pPr>
+        <w:pStyle w:val="Code0"/>
+        <w:rPr>
+          <w:lang w:val="ru-RU"/>
+        </w:rPr>
+      </w:pPr>
+      <w:r>
+        <w:rPr>
+          <w:lang w:val="ru-RU"/>
+        </w:rPr>
+        <w:t>});</w:t>
+      </w:r>
+    </w:p>
+    <w:p>
+      <w:pPr>
+        <w:pStyle w:val="Code0"/>
+        <w:rPr>
+          <w:lang w:val="ru-RU"/>
+        </w:rPr>
+      </w:pPr>
+    </w:p>
+    <w:p>
+      <w:r>
+        <w:t xml:space="preserve">Что бы его использовать, идем в расширение хрома </w:t>
+      </w:r>
+      <w:r>
+        <w:rPr>
+          <w:lang w:val="en-US"/>
+        </w:rPr>
+        <w:t>Postman</w:t>
+      </w:r>
+      <w:r>
+        <w:t xml:space="preserve"> </w:t>
+      </w:r>
+      <w:r>
+        <w:t xml:space="preserve">или </w:t>
+      </w:r>
+      <w:r>
+        <w:rPr>
+          <w:lang w:val="en-US"/>
+        </w:rPr>
+        <w:t>DHC</w:t>
+      </w:r>
+      <w:r>
+        <w:t xml:space="preserve">, вводим там для начала обращение по адресу с запросом типа </w:t>
+      </w:r>
+      <w:r>
+        <w:rPr>
+          <w:lang w:val="en-US"/>
+        </w:rPr>
+        <w:t>GET</w:t>
+      </w:r>
+      <w:r>
+        <w:t>:</w:t>
+      </w:r>
+    </w:p>
+    <w:p>
+      <w:pPr>
+        <w:pStyle w:val="Code0"/>
+        <w:rPr>
+          <w:lang w:val="ru-RU"/>
+        </w:rPr>
+      </w:pPr>
+      <w:r>
+        <w:t>localhost</w:t>
+      </w:r>
+      <w:r>
+        <w:rPr>
+          <w:lang w:val="ru-RU"/>
+        </w:rPr>
+        <w:t>:3000/</w:t>
+      </w:r>
+      <w:r>
+        <w:t>dishes</w:t>
+      </w:r>
+    </w:p>
+    <w:p>
+      <w:r>
+        <w:t>Смотрим консоль, должна быть надпись, которую указали выше</w:t>
+      </w:r>
+      <w:r>
+        <w:t xml:space="preserve">. </w:t>
+      </w:r>
+    </w:p>
+    <w:p>
+      <w:r>
+        <w:t>Теперь</w:t>
+      </w:r>
+      <w:r>
+        <w:t xml:space="preserve"> </w:t>
+      </w:r>
+      <w:r>
+        <w:t>проверим</w:t>
+      </w:r>
+      <w:r>
+        <w:t xml:space="preserve"> </w:t>
+      </w:r>
+      <w:r>
+        <w:rPr>
+          <w:lang w:val="en-US"/>
+        </w:rPr>
+        <w:t>POST</w:t>
+      </w:r>
+      <w:r>
+        <w:t>.</w:t>
+      </w:r>
+      <w:r>
+        <w:t xml:space="preserve"> Выбираем метод запроса </w:t>
+      </w:r>
+      <w:r>
+        <w:rPr>
+          <w:lang w:val="en-US"/>
+        </w:rPr>
+        <w:t>POST</w:t>
+      </w:r>
+      <w:r>
+        <w:t xml:space="preserve">, в заголовке пишем </w:t>
+      </w:r>
+      <w:r>
+        <w:rPr>
+          <w:lang w:val="en-US"/>
+        </w:rPr>
+        <w:t>Content</w:t>
+      </w:r>
+      <w:r>
+        <w:t>-</w:t>
+      </w:r>
+      <w:r>
+        <w:rPr>
+          <w:lang w:val="en-US"/>
+        </w:rPr>
+        <w:t>Type</w:t>
+      </w:r>
+      <w:r>
+        <w:t xml:space="preserve">: </w:t>
+      </w:r>
+      <w:r>
+        <w:rPr>
+          <w:lang w:val="en-US"/>
+        </w:rPr>
+        <w:t>application</w:t>
+      </w:r>
+      <w:r>
+        <w:t>/</w:t>
+      </w:r>
+      <w:r>
+        <w:rPr>
+          <w:lang w:val="en-US"/>
+        </w:rPr>
+        <w:t>json</w:t>
+      </w:r>
+      <w:r>
+        <w:t xml:space="preserve"> (иначе сервер пришлет </w:t>
+      </w:r>
+      <w:r>
+        <w:rPr>
+          <w:lang w:val="en-US"/>
+        </w:rPr>
+        <w:t>undefined</w:t>
+      </w:r>
+      <w:r>
+        <w:t>),</w:t>
+      </w:r>
+      <w:r>
+        <w:t xml:space="preserve"> </w:t>
+      </w:r>
+      <w:r>
+        <w:t>в</w:t>
+      </w:r>
+      <w:r>
+        <w:t xml:space="preserve"> </w:t>
+      </w:r>
+      <w:r>
+        <w:rPr>
+          <w:lang w:val="en-US"/>
+        </w:rPr>
+        <w:t>body</w:t>
+      </w:r>
+      <w:r>
+        <w:t xml:space="preserve"> </w:t>
+      </w:r>
+      <w:r>
+        <w:rPr>
+          <w:lang w:val="en-US"/>
+        </w:rPr>
+        <w:t>POST</w:t>
+      </w:r>
+      <w:r>
+        <w:t xml:space="preserve"> </w:t>
+      </w:r>
+      <w:r>
+        <w:t>указываем</w:t>
+      </w:r>
+      <w:r>
+        <w:t xml:space="preserve"> </w:t>
+      </w:r>
+      <w:r>
+        <w:t>такую</w:t>
+      </w:r>
+      <w:r>
+        <w:t xml:space="preserve"> </w:t>
+      </w:r>
+      <w:r>
+        <w:t>инфу</w:t>
+      </w:r>
+      <w:r>
+        <w:t>:</w:t>
+      </w:r>
+    </w:p>
+    <w:p>
+      <w:pPr>
+        <w:pStyle w:val="Code0"/>
+      </w:pPr>
+      <w:r>
+        <w:t>{"</w:t>
+      </w:r>
+      <w:r>
+        <w:t>name</w:t>
+      </w:r>
+      <w:r>
+        <w:t>":"</w:t>
+      </w:r>
+      <w:r>
+        <w:t>newDish</w:t>
+      </w:r>
+      <w:r>
+        <w:t>", "</w:t>
+      </w:r>
+      <w:r>
+        <w:t>description</w:t>
+      </w:r>
+      <w:r>
+        <w:t>":"</w:t>
+      </w:r>
+      <w:r>
+        <w:t>Some</w:t>
+      </w:r>
+      <w:r>
+        <w:t xml:space="preserve"> </w:t>
+      </w:r>
+      <w:r>
+        <w:t>detailed</w:t>
+      </w:r>
+      <w:r>
+        <w:t xml:space="preserve"> </w:t>
+      </w:r>
+      <w:r>
+        <w:t>description</w:t>
+      </w:r>
+      <w:r>
+        <w:t>"}</w:t>
+      </w:r>
+    </w:p>
+    <w:p>
+      <w:pPr>
+        <w:pStyle w:val="Code0"/>
+      </w:pPr>
+    </w:p>
+    <w:p>
+      <w:pPr>
+        <w:rPr>
+          <w:lang w:val="en-US"/>
+        </w:rPr>
+      </w:pPr>
+    </w:p>
+    <w:p>
+      <w:r>
+        <w:rPr>
+          <w:b/>
+        </w:rPr>
+        <w:t xml:space="preserve">Можно переписать код </w:t>
+      </w:r>
+      <w:r>
+        <w:rPr>
+          <w:b/>
+        </w:rPr>
+        <w:t>с использованием роутера</w:t>
+      </w:r>
+    </w:p>
+    <w:p>
+      <w:pPr>
+        <w:rPr>
+          <w:b/>
+        </w:rPr>
+      </w:pPr>
+      <w:r>
+        <w:t xml:space="preserve">Роутер - встроенные в </w:t>
+      </w:r>
+      <w:r>
+        <w:rPr>
+          <w:lang w:val="en-US"/>
+        </w:rPr>
+        <w:t>Express</w:t>
+      </w:r>
+      <w:r>
+        <w:t xml:space="preserve"> </w:t>
+      </w:r>
+      <w:r>
+        <w:t>модуль, потому дополнительно его инсталлировать не нужно:</w:t>
+      </w:r>
+    </w:p>
+    <w:p>
+      <w:pPr>
+        <w:pStyle w:val="Code0"/>
+      </w:pPr>
+      <w:r>
+        <w:t>var</w:t>
+      </w:r>
+      <w:r>
+        <w:t xml:space="preserve"> </w:t>
+      </w:r>
+      <w:r>
+        <w:t>express</w:t>
+      </w:r>
+      <w:r>
+        <w:t xml:space="preserve"> = </w:t>
+      </w:r>
+      <w:r>
+        <w:t>require</w:t>
+      </w:r>
+      <w:r>
+        <w:t>('</w:t>
+      </w:r>
+      <w:r>
+        <w:t>express</w:t>
+      </w:r>
+      <w:r>
+        <w:t>');</w:t>
+      </w:r>
+    </w:p>
+    <w:p>
+      <w:pPr>
+        <w:pStyle w:val="Code0"/>
+      </w:pPr>
+      <w:r>
+        <w:t>var morgan = require('morgan');</w:t>
+      </w:r>
+    </w:p>
+    <w:p>
+      <w:pPr>
+        <w:pStyle w:val="Code0"/>
+      </w:pPr>
+      <w:r>
+        <w:t>var bodyParser = require('body-parse</w:t>
+      </w:r>
+      <w:r>
+        <w:t>r</w:t>
+      </w:r>
+      <w:r>
+        <w:t>');</w:t>
+      </w:r>
+    </w:p>
+    <w:p>
+      <w:pPr>
+        <w:pStyle w:val="Code0"/>
+      </w:pPr>
+      <w:r>
+        <w:t>var hostname = 'localhost';</w:t>
+      </w:r>
+    </w:p>
+    <w:p>
+      <w:pPr>
+        <w:pStyle w:val="Code0"/>
+      </w:pPr>
+      <w:r>
+        <w:t>var port = 3000;</w:t>
+      </w:r>
+    </w:p>
+    <w:p>
+      <w:pPr>
+        <w:pStyle w:val="Code0"/>
+      </w:pPr>
+      <w:r>
+        <w:t>var app = express();</w:t>
+      </w:r>
+    </w:p>
+    <w:p>
+      <w:pPr>
+        <w:pStyle w:val="Code0"/>
+      </w:pPr>
+      <w:r>
+        <w:t>app</w:t>
+      </w:r>
+      <w:r>
+        <w:t>.</w:t>
+      </w:r>
+      <w:r>
+        <w:t>use</w:t>
+      </w:r>
+      <w:r>
+        <w:t>(</w:t>
+      </w:r>
+      <w:r>
+        <w:t>morgan</w:t>
+      </w:r>
+      <w:r>
+        <w:t>('</w:t>
+      </w:r>
+      <w:r>
+        <w:t>dev</w:t>
+      </w:r>
+      <w:r>
+        <w:t>'));</w:t>
+      </w:r>
+    </w:p>
+    <w:p>
+      <w:pPr>
+        <w:pStyle w:val="Code0"/>
+      </w:pPr>
+    </w:p>
+    <w:p>
+      <w:pPr>
+        <w:pStyle w:val="Code0"/>
+        <w:rPr>
+          <w:color w:val="00B050"/>
+          <w:lang w:val="ru-RU"/>
+        </w:rPr>
+      </w:pPr>
+      <w:r>
+        <w:rPr>
+          <w:color w:val="00B050"/>
+          <w:lang w:val="ru-RU"/>
+        </w:rPr>
+        <w:t>// определяем роутер, направляем в него парсер</w:t>
+      </w:r>
+    </w:p>
+    <w:p>
+      <w:pPr>
+        <w:pStyle w:val="Code0"/>
+      </w:pPr>
+      <w:r>
         <w:lastRenderedPageBreak/>
-        <w:t xml:space="preserve">  next</w:t>
-      </w:r>
-      <w:r>
-        <w:rPr>
-          <w:lang w:val="ru-RU"/>
-        </w:rPr>
-        <w:t>(); // позволяет продолжить выполнение</w:t>
-      </w:r>
-    </w:p>
-    <w:p>
-      <w:pPr>
-        <w:pStyle w:val="Code0"/>
-        <w:rPr>
-          <w:lang w:val="ru-RU"/>
-        </w:rPr>
-      </w:pPr>
-      <w:r>
-        <w:rPr>
-          <w:lang w:val="ru-RU"/>
-        </w:rPr>
-        <w:t>});</w:t>
-      </w:r>
-    </w:p>
-    <w:p>
-      <w:pPr>
-        <w:pStyle w:val="Code0"/>
-        <w:rPr>
-          <w:lang w:val="ru-RU"/>
-        </w:rPr>
-      </w:pPr>
-    </w:p>
-    <w:p>
-      <w:pPr>
-        <w:pStyle w:val="Code0"/>
-        <w:rPr>
-          <w:color w:val="00B050"/>
-          <w:lang w:val="ru-RU"/>
-        </w:rPr>
-      </w:pPr>
-      <w:r>
-        <w:rPr>
-          <w:color w:val="00B050"/>
-          <w:lang w:val="ru-RU"/>
-        </w:rPr>
-        <w:t>// по гету отдает что-то. Например, достает из БД</w:t>
-      </w:r>
-    </w:p>
-    <w:p>
-      <w:pPr>
-        <w:pStyle w:val="Code0"/>
-        <w:rPr>
-          <w:color w:val="00B050"/>
-          <w:lang w:val="ru-RU"/>
-        </w:rPr>
-      </w:pPr>
-      <w:r>
-        <w:rPr>
-          <w:color w:val="00B050"/>
-          <w:lang w:val="ru-RU"/>
-        </w:rPr>
-        <w:t xml:space="preserve">// </w:t>
-      </w:r>
-      <w:r>
-        <w:rPr>
-          <w:color w:val="00B050"/>
-        </w:rPr>
-        <w:t>next</w:t>
-      </w:r>
-      <w:r>
-        <w:rPr>
-          <w:color w:val="00B050"/>
-          <w:lang w:val="ru-RU"/>
-        </w:rPr>
-        <w:t xml:space="preserve"> не вызывается, так что выполнения функции процесс прерывается</w:t>
-      </w:r>
-    </w:p>
-    <w:p>
-      <w:pPr>
-        <w:pStyle w:val="Code0"/>
-      </w:pPr>
-      <w:r>
-        <w:t>app.get('/dishes', function (req, res, next){</w:t>
-      </w:r>
-    </w:p>
-    <w:p>
-      <w:pPr>
-        <w:pStyle w:val="Code0"/>
-        <w:rPr>
-          <w:lang w:val="ru-RU"/>
-        </w:rPr>
-      </w:pPr>
-      <w:r>
-        <w:t xml:space="preserve">  res</w:t>
-      </w:r>
-      <w:r>
-        <w:rPr>
-          <w:lang w:val="ru-RU"/>
-        </w:rPr>
-        <w:t>.</w:t>
-      </w:r>
-      <w:r>
-        <w:t>end</w:t>
-      </w:r>
-      <w:r>
-        <w:rPr>
-          <w:lang w:val="ru-RU"/>
-        </w:rPr>
-        <w:t>('</w:t>
-      </w:r>
-      <w:r>
-        <w:t>any</w:t>
-      </w:r>
-      <w:r>
-        <w:rPr>
-          <w:lang w:val="ru-RU"/>
-        </w:rPr>
-        <w:t xml:space="preserve"> </w:t>
-      </w:r>
-      <w:r>
-        <w:t>data</w:t>
-      </w:r>
-      <w:r>
-        <w:rPr>
-          <w:lang w:val="ru-RU"/>
-        </w:rPr>
-        <w:t>');</w:t>
-      </w:r>
-    </w:p>
-    <w:p>
-      <w:pPr>
-        <w:pStyle w:val="Code0"/>
-        <w:rPr>
-          <w:lang w:val="ru-RU"/>
-        </w:rPr>
-      </w:pPr>
-      <w:r>
-        <w:rPr>
-          <w:lang w:val="ru-RU"/>
-        </w:rPr>
-        <w:t>});</w:t>
-      </w:r>
-    </w:p>
-    <w:p>
-      <w:pPr>
-        <w:pStyle w:val="Code0"/>
-        <w:rPr>
-          <w:lang w:val="ru-RU"/>
-        </w:rPr>
-      </w:pPr>
-    </w:p>
-    <w:p>
-      <w:pPr>
-        <w:pStyle w:val="Code0"/>
-        <w:rPr>
-          <w:color w:val="00B050"/>
-          <w:lang w:val="ru-RU"/>
-        </w:rPr>
-      </w:pPr>
-      <w:r>
-        <w:rPr>
-          <w:color w:val="00B050"/>
-          <w:lang w:val="ru-RU"/>
-        </w:rPr>
-        <w:t>// по посту добавляет новую информацию</w:t>
-      </w:r>
-    </w:p>
-    <w:p>
-      <w:pPr>
-        <w:pStyle w:val="Code0"/>
-      </w:pPr>
-      <w:r>
-        <w:t>app.post('/dishes', function (req, res, next){</w:t>
-      </w:r>
-    </w:p>
-    <w:p>
-      <w:pPr>
-        <w:pStyle w:val="Code0"/>
-      </w:pPr>
-      <w:r>
-        <w:t xml:space="preserve">  res.end('Will add data ' + req.body.name + ' with details: ' + req.body.description);</w:t>
-      </w:r>
-    </w:p>
-    <w:p>
-      <w:pPr>
-        <w:pStyle w:val="Code0"/>
-        <w:rPr>
-          <w:lang w:val="ru-RU"/>
-        </w:rPr>
-      </w:pPr>
-      <w:r>
-        <w:rPr>
-          <w:lang w:val="ru-RU"/>
-        </w:rPr>
-        <w:t>});</w:t>
-      </w:r>
-    </w:p>
-    <w:p>
-      <w:pPr>
-        <w:pStyle w:val="Code0"/>
-        <w:ind w:left="0"/>
-        <w:rPr>
-          <w:lang w:val="ru-RU"/>
-        </w:rPr>
-      </w:pPr>
-    </w:p>
-    <w:p>
-      <w:pPr>
-        <w:pStyle w:val="Code0"/>
-        <w:rPr>
-          <w:color w:val="00B050"/>
-        </w:rPr>
-      </w:pPr>
-      <w:r>
-        <w:rPr>
-          <w:color w:val="00B050"/>
-          <w:lang w:val="ru-RU"/>
-        </w:rPr>
-        <w:t xml:space="preserve">// по достает итем по </w:t>
-      </w:r>
-      <w:r>
-        <w:rPr>
-          <w:color w:val="00B050"/>
-        </w:rPr>
-        <w:t>ID</w:t>
-      </w:r>
-      <w:r>
-        <w:rPr>
-          <w:color w:val="00B050"/>
-          <w:lang w:val="ru-RU"/>
-        </w:rPr>
-        <w:t xml:space="preserve">. </w:t>
-      </w:r>
-      <w:r>
-        <w:rPr>
-          <w:color w:val="00B050"/>
-        </w:rPr>
-        <w:t>Добавить и delete - тоже самое</w:t>
-      </w:r>
-    </w:p>
-    <w:p>
-      <w:pPr>
-        <w:pStyle w:val="Code0"/>
-      </w:pPr>
-      <w:r>
-        <w:t>app.get('/dishes/:dishId', function (req, res, next){</w:t>
-      </w:r>
-    </w:p>
-    <w:p>
-      <w:pPr>
-        <w:pStyle w:val="Code0"/>
-      </w:pPr>
-      <w:r>
-        <w:t xml:space="preserve">  res.end('Will add data ' + req.params.dishId);</w:t>
-      </w:r>
-    </w:p>
-    <w:p>
-      <w:pPr>
-        <w:pStyle w:val="Code0"/>
-      </w:pPr>
-      <w:r>
-        <w:t>});</w:t>
-      </w:r>
-    </w:p>
-    <w:p>
-      <w:pPr>
-        <w:pStyle w:val="Code0"/>
-      </w:pPr>
-    </w:p>
-    <w:p>
-      <w:pPr>
-        <w:pStyle w:val="Code0"/>
-        <w:rPr>
-          <w:color w:val="00B050"/>
-        </w:rPr>
-      </w:pPr>
-      <w:r>
-        <w:rPr>
-          <w:color w:val="00B050"/>
-        </w:rPr>
-        <w:t>// модифицировать уже имеюийся итем</w:t>
-      </w:r>
-    </w:p>
-    <w:p>
-      <w:pPr>
-        <w:pStyle w:val="Code0"/>
-      </w:pPr>
-      <w:r>
-        <w:t>app.put('/dishes/:dishId', function (req, res, next){</w:t>
-      </w:r>
-    </w:p>
-    <w:p>
-      <w:pPr>
-        <w:pStyle w:val="Code0"/>
-      </w:pPr>
-      <w:r>
-        <w:t xml:space="preserve">  res.write('Updating data: ' + req.params.dishId + '/n');</w:t>
-      </w:r>
-    </w:p>
-    <w:p>
-      <w:pPr>
-        <w:pStyle w:val="Code0"/>
-      </w:pPr>
-      <w:r>
-        <w:t xml:space="preserve">  res.end('Will update data ' + req.body.name + 'with details: ' + req.body.description);</w:t>
-      </w:r>
-    </w:p>
-    <w:p>
-      <w:pPr>
-        <w:pStyle w:val="Code0"/>
-        <w:rPr>
-          <w:lang w:val="ru-RU"/>
-        </w:rPr>
-      </w:pPr>
-      <w:r>
-        <w:rPr>
-          <w:lang w:val="ru-RU"/>
-        </w:rPr>
-        <w:t>});</w:t>
-      </w:r>
-    </w:p>
-    <w:p>
-      <w:pPr>
-        <w:pStyle w:val="Code0"/>
-        <w:rPr>
-          <w:lang w:val="ru-RU"/>
-        </w:rPr>
-      </w:pPr>
-    </w:p>
-    <w:p>
-      <w:pPr>
-        <w:pStyle w:val="Code0"/>
-        <w:rPr>
-          <w:color w:val="00B050"/>
-          <w:lang w:val="ru-RU"/>
-        </w:rPr>
-      </w:pPr>
-      <w:r>
-        <w:rPr>
-          <w:color w:val="00B050"/>
-          <w:lang w:val="ru-RU"/>
-        </w:rPr>
-        <w:t xml:space="preserve">// любой запрос (например </w:t>
-      </w:r>
-      <w:r>
-        <w:rPr>
-          <w:color w:val="00B050"/>
-        </w:rPr>
-        <w:t>about</w:t>
-      </w:r>
-      <w:r>
-        <w:rPr>
-          <w:color w:val="00B050"/>
-          <w:lang w:val="ru-RU"/>
-        </w:rPr>
-        <w:t>.</w:t>
-      </w:r>
-      <w:r>
-        <w:rPr>
-          <w:color w:val="00B050"/>
-        </w:rPr>
-        <w:t>html</w:t>
-      </w:r>
-      <w:r>
-        <w:rPr>
-          <w:color w:val="00B050"/>
-          <w:lang w:val="ru-RU"/>
-        </w:rPr>
-        <w:t xml:space="preserve">) будет искаться в папке </w:t>
-      </w:r>
-      <w:r>
-        <w:rPr>
-          <w:color w:val="00B050"/>
-        </w:rPr>
-        <w:t>public</w:t>
-      </w:r>
-    </w:p>
-    <w:p>
-      <w:pPr>
-        <w:pStyle w:val="Code0"/>
-      </w:pPr>
-      <w:r>
-        <w:t>app.use(express.static(__dirname + '/public'));</w:t>
-      </w:r>
-    </w:p>
-    <w:p>
-      <w:pPr>
-        <w:pStyle w:val="Code0"/>
-      </w:pPr>
-    </w:p>
-    <w:p>
-      <w:pPr>
-        <w:pStyle w:val="Code0"/>
-      </w:pPr>
-      <w:r>
-        <w:t>app.listen(port, hostname, function (){</w:t>
-      </w:r>
-    </w:p>
-    <w:p>
-      <w:pPr>
-        <w:pStyle w:val="Code0"/>
-      </w:pPr>
-      <w:r>
-        <w:t xml:space="preserve">  console.log('Server running at http ' + hostname + ':' + port);</w:t>
-      </w:r>
-    </w:p>
-    <w:p>
-      <w:pPr>
-        <w:pStyle w:val="Code0"/>
-        <w:rPr>
-          <w:lang w:val="ru-RU"/>
-        </w:rPr>
-      </w:pPr>
-      <w:r>
-        <w:rPr>
-          <w:lang w:val="ru-RU"/>
-        </w:rPr>
-        <w:t>});</w:t>
-      </w:r>
-    </w:p>
-    <w:p>
-      <w:pPr>
-        <w:pStyle w:val="Code0"/>
-        <w:rPr>
-          <w:lang w:val="ru-RU"/>
-        </w:rPr>
-      </w:pPr>
-    </w:p>
-    <w:p>
-      <w:r>
-        <w:t xml:space="preserve">Что бы его использовать, идем в расширение хрома </w:t>
-      </w:r>
-      <w:r>
-        <w:rPr>
-          <w:lang w:val="en-US"/>
-        </w:rPr>
-        <w:t>Postman</w:t>
-      </w:r>
-      <w:r>
-        <w:t xml:space="preserve"> </w:t>
-      </w:r>
-      <w:r>
-        <w:t xml:space="preserve">или </w:t>
-      </w:r>
-      <w:r>
-        <w:rPr>
-          <w:lang w:val="en-US"/>
-        </w:rPr>
-        <w:t>DHC</w:t>
-      </w:r>
-      <w:r>
-        <w:t xml:space="preserve">, вводим там для начала обращение по адресу с запросом типа </w:t>
-      </w:r>
-      <w:r>
-        <w:rPr>
-          <w:lang w:val="en-US"/>
-        </w:rPr>
-        <w:t>GET</w:t>
-      </w:r>
-      <w:r>
-        <w:t>:</w:t>
-      </w:r>
-    </w:p>
-    <w:p>
-      <w:pPr>
-        <w:pStyle w:val="Code0"/>
-        <w:rPr>
-          <w:lang w:val="ru-RU"/>
-        </w:rPr>
-      </w:pPr>
-      <w:r>
-        <w:t>localhost</w:t>
-      </w:r>
-      <w:r>
-        <w:rPr>
-          <w:lang w:val="ru-RU"/>
-        </w:rPr>
-        <w:t>:3000/</w:t>
-      </w:r>
-      <w:r>
+        <w:t>var dishRouter = express.Router();</w:t>
+      </w:r>
+    </w:p>
+    <w:p>
+      <w:pPr>
+        <w:pStyle w:val="Code0"/>
+      </w:pPr>
+      <w:r>
+        <w:t>dishRouter.use(bodyParser.json());</w:t>
+      </w:r>
+    </w:p>
+    <w:p>
+      <w:pPr>
+        <w:pStyle w:val="Code0"/>
+      </w:pPr>
+    </w:p>
+    <w:p>
+      <w:pPr>
+        <w:pStyle w:val="Code0"/>
+        <w:rPr>
+          <w:color w:val="00B050"/>
+          <w:lang w:val="ru-RU"/>
+        </w:rPr>
+      </w:pPr>
+      <w:r>
+        <w:rPr>
+          <w:color w:val="00B050"/>
+          <w:lang w:val="ru-RU"/>
+        </w:rPr>
+        <w:t xml:space="preserve">// обрабатывыаем все запросы к </w:t>
+      </w:r>
+      <w:r>
+        <w:rPr>
+          <w:color w:val="00B050"/>
+          <w:lang w:val="ru-RU"/>
+        </w:rPr>
+        <w:t>указанному ниже корню роутера (</w:t>
+      </w:r>
+      <w:r>
+        <w:rPr>
+          <w:color w:val="00B050"/>
+          <w:lang w:val="ru-RU"/>
+        </w:rPr>
+        <w:t>/</w:t>
+      </w:r>
+      <w:r>
+        <w:rPr>
+          <w:color w:val="00B050"/>
+        </w:rPr>
         <w:t>dishes</w:t>
       </w:r>
-    </w:p>
-    <w:p>
-      <w:r>
-        <w:t>Смотрим консоль, должна быть надпись, которую указали выше</w:t>
-      </w:r>
-      <w:r>
-        <w:t xml:space="preserve">. </w:t>
-      </w:r>
-    </w:p>
-    <w:p>
-      <w:r>
-        <w:t>Теперь</w:t>
-      </w:r>
-      <w:r>
-        <w:t xml:space="preserve"> </w:t>
-      </w:r>
-      <w:r>
-        <w:t>проверим</w:t>
-      </w:r>
-      <w:r>
-        <w:t xml:space="preserve"> </w:t>
-      </w:r>
-      <w:r>
-        <w:rPr>
-          <w:lang w:val="en-US"/>
-        </w:rPr>
-        <w:t>POST</w:t>
-      </w:r>
-      <w:r>
-        <w:t>.</w:t>
-      </w:r>
-      <w:r>
-        <w:t xml:space="preserve"> Выбираем метод запроса </w:t>
-      </w:r>
-      <w:r>
-        <w:rPr>
-          <w:lang w:val="en-US"/>
-        </w:rPr>
-        <w:t>POST</w:t>
-      </w:r>
-      <w:r>
-        <w:t xml:space="preserve">, в заголовке пишем </w:t>
-      </w:r>
-      <w:r>
-        <w:rPr>
-          <w:lang w:val="en-US"/>
-        </w:rPr>
-        <w:t>Content</w:t>
-      </w:r>
-      <w:r>
-        <w:t>-</w:t>
-      </w:r>
-      <w:r>
-        <w:rPr>
-          <w:lang w:val="en-US"/>
-        </w:rPr>
-        <w:t>Type</w:t>
-      </w:r>
-      <w:r>
-        <w:t xml:space="preserve">: </w:t>
-      </w:r>
-      <w:r>
-        <w:rPr>
-          <w:lang w:val="en-US"/>
-        </w:rPr>
-        <w:t>application</w:t>
-      </w:r>
-      <w:r>
-        <w:t>/</w:t>
-      </w:r>
-      <w:r>
-        <w:rPr>
-          <w:lang w:val="en-US"/>
-        </w:rPr>
-        <w:t>json</w:t>
-      </w:r>
-      <w:r>
-        <w:t xml:space="preserve"> (иначе сервер пришлет </w:t>
-      </w:r>
-      <w:r>
-        <w:rPr>
-          <w:lang w:val="en-US"/>
-        </w:rPr>
-        <w:t>undefined</w:t>
-      </w:r>
-      <w:r>
-        <w:t>),</w:t>
-      </w:r>
-      <w:r>
-        <w:t xml:space="preserve"> </w:t>
-      </w:r>
-      <w:r>
-        <w:t>в</w:t>
-      </w:r>
-      <w:r>
-        <w:t xml:space="preserve"> </w:t>
-      </w:r>
-      <w:r>
-        <w:rPr>
-          <w:lang w:val="en-US"/>
-        </w:rPr>
-        <w:t>body</w:t>
-      </w:r>
-      <w:r>
-        <w:t xml:space="preserve"> </w:t>
-      </w:r>
-      <w:r>
-        <w:rPr>
-          <w:lang w:val="en-US"/>
-        </w:rPr>
-        <w:t>POST</w:t>
-      </w:r>
-      <w:r>
-        <w:t xml:space="preserve"> </w:t>
-      </w:r>
-      <w:r>
-        <w:t>указываем</w:t>
-      </w:r>
-      <w:r>
-        <w:t xml:space="preserve"> </w:t>
-      </w:r>
-      <w:r>
-        <w:t>такую</w:t>
-      </w:r>
-      <w:r>
-        <w:t xml:space="preserve"> </w:t>
-      </w:r>
-      <w:r>
-        <w:t>инфу</w:t>
-      </w:r>
-      <w:r>
-        <w:t>:</w:t>
-      </w:r>
-    </w:p>
-    <w:p>
-      <w:pPr>
-        <w:pStyle w:val="Code0"/>
-      </w:pPr>
-      <w:r>
-        <w:t>{"</w:t>
-      </w:r>
-      <w:r>
-        <w:t>name</w:t>
-      </w:r>
-      <w:r>
-        <w:t>":"</w:t>
-      </w:r>
-      <w:r>
-        <w:t>newDish</w:t>
-      </w:r>
-      <w:r>
-        <w:t>", "</w:t>
-      </w:r>
-      <w:r>
-        <w:t>description</w:t>
-      </w:r>
-      <w:r>
-        <w:t>":"</w:t>
-      </w:r>
-      <w:r>
-        <w:t>Some</w:t>
-      </w:r>
-      <w:r>
-        <w:t xml:space="preserve"> </w:t>
-      </w:r>
-      <w:r>
-        <w:t>detailed</w:t>
-      </w:r>
-      <w:r>
-        <w:t xml:space="preserve"> </w:t>
-      </w:r>
-      <w:r>
-        <w:t>description</w:t>
-      </w:r>
-      <w:r>
-        <w:t>"}</w:t>
-      </w:r>
-    </w:p>
-    <w:p>
-      <w:pPr>
-        <w:pStyle w:val="Code0"/>
-      </w:pPr>
-    </w:p>
-    <w:p>
-      <w:pPr>
-        <w:rPr>
-          <w:lang w:val="en-US"/>
-        </w:rPr>
-      </w:pPr>
-    </w:p>
-    <w:p>
-      <w:r>
-        <w:rPr>
-          <w:b/>
-        </w:rPr>
-        <w:t xml:space="preserve">Можно переписать код </w:t>
-      </w:r>
-      <w:r>
-        <w:rPr>
-          <w:b/>
-        </w:rPr>
-        <w:t>с использованием роутера</w:t>
-      </w:r>
-    </w:p>
-    <w:p>
-      <w:pPr>
-        <w:rPr>
-          <w:b/>
-        </w:rPr>
-      </w:pPr>
-      <w:r>
-        <w:t xml:space="preserve">Роутер - встроенные в </w:t>
-      </w:r>
-      <w:r>
-        <w:rPr>
-          <w:lang w:val="en-US"/>
-        </w:rPr>
-        <w:t>Express</w:t>
-      </w:r>
-      <w:r>
-        <w:t xml:space="preserve"> </w:t>
-      </w:r>
-      <w:r>
-        <w:t>модуль, потому дополнительно его инсталлировать не нужно:</w:t>
-      </w:r>
-    </w:p>
-    <w:p>
-      <w:pPr>
-        <w:pStyle w:val="Code0"/>
-      </w:pPr>
-      <w:r>
-        <w:t>var</w:t>
-      </w:r>
-      <w:r>
-        <w:t xml:space="preserve"> </w:t>
-      </w:r>
-      <w:r>
-        <w:t>express</w:t>
-      </w:r>
-      <w:r>
-        <w:t xml:space="preserve"> = </w:t>
-      </w:r>
-      <w:r>
-        <w:t>require</w:t>
-      </w:r>
-      <w:r>
-        <w:t>('</w:t>
-      </w:r>
-      <w:r>
-        <w:t>express</w:t>
-      </w:r>
-      <w:r>
-        <w:t>');</w:t>
-      </w:r>
-    </w:p>
-    <w:p>
-      <w:pPr>
-        <w:pStyle w:val="Code0"/>
-      </w:pPr>
-      <w:r>
-        <w:t>var morgan = require('morgan');</w:t>
-      </w:r>
-    </w:p>
-    <w:p>
-      <w:pPr>
-        <w:pStyle w:val="Code0"/>
-      </w:pPr>
-      <w:r>
-        <w:t>var bodyParser = require('body-parse</w:t>
-      </w:r>
-      <w:r>
-        <w:t>r</w:t>
-      </w:r>
-      <w:r>
-        <w:t>');</w:t>
-      </w:r>
-    </w:p>
-    <w:p>
-      <w:pPr>
-        <w:pStyle w:val="Code0"/>
-      </w:pPr>
-      <w:r>
-        <w:t>var hostname = 'localhost';</w:t>
-      </w:r>
-    </w:p>
-    <w:p>
-      <w:pPr>
-        <w:pStyle w:val="Code0"/>
-      </w:pPr>
-      <w:r>
-        <w:t>var port = 3000;</w:t>
-      </w:r>
-    </w:p>
-    <w:p>
-      <w:pPr>
-        <w:pStyle w:val="Code0"/>
-      </w:pPr>
-      <w:r>
-        <w:t>var app = express();</w:t>
-      </w:r>
-    </w:p>
-    <w:p>
-      <w:pPr>
-        <w:pStyle w:val="Code0"/>
-      </w:pPr>
-      <w:r>
-        <w:t>app</w:t>
-      </w:r>
-      <w:r>
-        <w:t>.</w:t>
-      </w:r>
-      <w:r>
-        <w:t>use</w:t>
-      </w:r>
-      <w:r>
-        <w:t>(</w:t>
-      </w:r>
-      <w:r>
-        <w:t>morgan</w:t>
-      </w:r>
-      <w:r>
-        <w:t>('</w:t>
-      </w:r>
-      <w:r>
-        <w:t>dev</w:t>
-      </w:r>
-      <w:r>
-        <w:t>'));</w:t>
-      </w:r>
-    </w:p>
-    <w:p>
-      <w:pPr>
-        <w:pStyle w:val="Code0"/>
-      </w:pPr>
-    </w:p>
-    <w:p>
-      <w:pPr>
-        <w:pStyle w:val="Code0"/>
-        <w:rPr>
-          <w:color w:val="00B050"/>
-          <w:lang w:val="ru-RU"/>
-        </w:rPr>
-      </w:pPr>
-      <w:r>
-        <w:rPr>
-          <w:color w:val="00B050"/>
-          <w:lang w:val="ru-RU"/>
-        </w:rPr>
-        <w:t>// определяем роутер, направляем в него парсер</w:t>
-      </w:r>
-    </w:p>
-    <w:p>
-      <w:pPr>
-        <w:pStyle w:val="Code0"/>
-      </w:pPr>
-      <w:r>
-        <w:t>var dishRouter = express.Router();</w:t>
-      </w:r>
-    </w:p>
-    <w:p>
-      <w:pPr>
-        <w:pStyle w:val="Code0"/>
-      </w:pPr>
-      <w:r>
-        <w:t>dishRouter.use(bodyParser.json());</w:t>
-      </w:r>
-    </w:p>
-    <w:p>
-      <w:pPr>
-        <w:pStyle w:val="Code0"/>
-      </w:pPr>
-    </w:p>
-    <w:p>
-      <w:pPr>
-        <w:pStyle w:val="Code0"/>
-        <w:rPr>
-          <w:color w:val="00B050"/>
-          <w:lang w:val="ru-RU"/>
-        </w:rPr>
-      </w:pPr>
-      <w:r>
-        <w:rPr>
-          <w:color w:val="00B050"/>
-          <w:lang w:val="ru-RU"/>
-        </w:rPr>
-        <w:t xml:space="preserve">// обрабатывыаем все запросы к </w:t>
-      </w:r>
-      <w:r>
-        <w:rPr>
-          <w:color w:val="00B050"/>
-          <w:lang w:val="ru-RU"/>
-        </w:rPr>
-        <w:t>указанному ниже корню роутера (</w:t>
-      </w:r>
-      <w:r>
-        <w:rPr>
-          <w:color w:val="00B050"/>
-          <w:lang w:val="ru-RU"/>
-        </w:rPr>
-        <w:t>/</w:t>
-      </w:r>
-      <w:r>
-        <w:rPr>
-          <w:color w:val="00B050"/>
-        </w:rPr>
-        <w:t>dishes</w:t>
-      </w:r>
       <w:r>
         <w:rPr>
           <w:color w:val="00B050"/>
@@ -8241,7 +8433,6 @@
         <w:pStyle w:val="Code0"/>
       </w:pPr>
       <w:r>
-        <w:lastRenderedPageBreak/>
         <w:t xml:space="preserve">  .all(function (req, res, next) {</w:t>
       </w:r>
     </w:p>
@@ -35492,7 +35683,7 @@
             <w:rPr>
               <w:noProof/>
             </w:rPr>
-            <w:t>1</w:t>
+            <w:t>4</w:t>
           </w:r>
         </w:fldSimple>
       </w:p>
@@ -38304,7 +38495,6 @@
   <w:style w:type="character" w:default="1" w:styleId="a0">
     <w:name w:val="Default Paragraph Font"/>
     <w:uiPriority w:val="1"/>
-    <w:semiHidden/>
     <w:unhideWhenUsed/>
   </w:style>
   <w:style w:type="table" w:default="1" w:styleId="a1">
@@ -38803,7 +38993,7 @@
 </file>
 
 <file path=customXml/itemProps1.xml><?xml version="1.0" encoding="utf-8"?>
-<ds:datastoreItem xmlns:ds="http://schemas.openxmlformats.org/officeDocument/2006/customXml" ds:itemID="{1B68CE27-7251-4D5B-9047-8ED1C49F22EB}">
+<ds:datastoreItem xmlns:ds="http://schemas.openxmlformats.org/officeDocument/2006/customXml" ds:itemID="{198A672A-C021-4313-A711-A34A4608BB9E}">
   <ds:schemaRefs>
     <ds:schemaRef ds:uri="http://schemas.openxmlformats.org/officeDocument/2006/bibliography"/>
   </ds:schemaRefs>

</xml_diff>